<commit_message>
eliminacion de imagenes que no se van a usar y ocupan espacio
</commit_message>
<xml_diff>
--- a/Proyecto Barcos.docx
+++ b/Proyecto Barcos.docx
@@ -1652,7 +1652,13 @@
       </w:r>
       <w:proofErr w:type="gramStart"/>
       <w:r>
-        <w:t>la proceso anterior</w:t>
+        <w:t>la p</w:t>
+      </w:r>
+      <w:r>
+        <w:t>r</w:t>
+      </w:r>
+      <w:r>
+        <w:t>oceso anterior</w:t>
       </w:r>
       <w:proofErr w:type="gramEnd"/>
       <w:r>
@@ -1660,23 +1666,9 @@
       </w:r>
       <w:proofErr w:type="spellStart"/>
       <w:r>
-        <w:t>npm</w:t>
-      </w:r>
-      <w:proofErr w:type="spellEnd"/>
-      <w:r>
-        <w:t xml:space="preserve"> </w:t>
-      </w:r>
-      <w:proofErr w:type="spellStart"/>
-      <w:r>
-        <w:t>install</w:t>
-      </w:r>
-      <w:proofErr w:type="spellEnd"/>
-      <w:r>
-        <w:t xml:space="preserve"> mocha y la creación de repositorio con </w:t>
-      </w:r>
-      <w:proofErr w:type="spellStart"/>
-      <w:r>
-        <w:rPr>
+        <w:rPr>
+          <w:b/>
+          <w:bCs/>
           <w:i/>
           <w:iCs/>
         </w:rPr>
@@ -1685,6 +1677,8 @@
       <w:proofErr w:type="spellEnd"/>
       <w:r>
         <w:rPr>
+          <w:b/>
+          <w:bCs/>
           <w:i/>
           <w:iCs/>
         </w:rPr>
@@ -1693,6 +1687,8 @@
       <w:proofErr w:type="spellStart"/>
       <w:r>
         <w:rPr>
+          <w:b/>
+          <w:bCs/>
           <w:i/>
           <w:iCs/>
         </w:rPr>
@@ -1701,10 +1697,15 @@
       <w:proofErr w:type="spellEnd"/>
       <w:r>
         <w:rPr>
+          <w:b/>
+          <w:bCs/>
           <w:i/>
           <w:iCs/>
         </w:rPr>
-        <w:t xml:space="preserve"> --</w:t>
+        <w:t xml:space="preserve"> mocha</w:t>
+      </w:r>
+      <w:r>
+        <w:t xml:space="preserve"> y la creación de repositorio con </w:t>
       </w:r>
       <w:proofErr w:type="spellStart"/>
       <w:r>
@@ -1712,7 +1713,7 @@
           <w:i/>
           <w:iCs/>
         </w:rPr>
-        <w:t>save-dev</w:t>
+        <w:t>npm</w:t>
       </w:r>
       <w:proofErr w:type="spellEnd"/>
       <w:r>
@@ -1720,6 +1721,38 @@
           <w:i/>
           <w:iCs/>
         </w:rPr>
+        <w:t xml:space="preserve"> </w:t>
+      </w:r>
+      <w:proofErr w:type="spellStart"/>
+      <w:r>
+        <w:rPr>
+          <w:i/>
+          <w:iCs/>
+        </w:rPr>
+        <w:t>install</w:t>
+      </w:r>
+      <w:proofErr w:type="spellEnd"/>
+      <w:r>
+        <w:rPr>
+          <w:i/>
+          <w:iCs/>
+        </w:rPr>
+        <w:t xml:space="preserve"> --</w:t>
+      </w:r>
+      <w:proofErr w:type="spellStart"/>
+      <w:r>
+        <w:rPr>
+          <w:i/>
+          <w:iCs/>
+        </w:rPr>
+        <w:t>save-dev</w:t>
+      </w:r>
+      <w:proofErr w:type="spellEnd"/>
+      <w:r>
+        <w:rPr>
+          <w:i/>
+          <w:iCs/>
+        </w:rPr>
         <w:t xml:space="preserve"> mocha</w:t>
       </w:r>
       <w:r>
@@ -1732,6 +1765,9 @@
         <w:jc w:val="both"/>
       </w:pPr>
       <w:r>
+        <w:rPr>
+          <w:noProof/>
+        </w:rPr>
         <w:lastRenderedPageBreak/>
         <w:drawing>
           <wp:inline distT="0" distB="0" distL="0" distR="0" wp14:anchorId="05DA2934" wp14:editId="1D6B6DDC">

</xml_diff>

<commit_message>
finalizacion del documento de la practica
</commit_message>
<xml_diff>
--- a/Proyecto Barcos.docx
+++ b/Proyecto Barcos.docx
@@ -10,6 +10,7 @@
           <w:docPartUnique/>
         </w:docPartObj>
       </w:sdtPr>
+      <w:sdtEndPr/>
       <w:sdtContent>
         <w:p/>
         <w:p>
@@ -99,6 +100,7 @@
                                   <w:dataBinding w:prefixMappings="xmlns:ns0='http://purl.org/dc/elements/1.1/' xmlns:ns1='http://schemas.openxmlformats.org/package/2006/metadata/core-properties' " w:xpath="/ns1:coreProperties[1]/ns0:creator[1]" w:storeItemID="{6C3C8BC8-F283-45AE-878A-BAB7291924A1}"/>
                                   <w:text/>
                                 </w:sdtPr>
+                                <w:sdtEndPr/>
                                 <w:sdtContent>
                                   <w:p>
                                     <w:pPr>
@@ -148,6 +150,7 @@
                                     <w:dataBinding w:prefixMappings="xmlns:ns0='http://schemas.openxmlformats.org/officeDocument/2006/extended-properties' " w:xpath="/ns0:Properties[1]/ns0:Company[1]" w:storeItemID="{6668398D-A668-4E3E-A5EB-62B293D839F1}"/>
                                     <w:text/>
                                   </w:sdtPr>
+                                  <w:sdtEndPr/>
                                   <w:sdtContent>
                                     <w:r>
                                       <w:rPr>
@@ -185,6 +188,7 @@
                                     <w:dataBinding w:prefixMappings="xmlns:ns0='http://schemas.microsoft.com/office/2006/coverPageProps' " w:xpath="/ns0:CoverPageProperties[1]/ns0:CompanyAddress[1]" w:storeItemID="{55AF091B-3C7A-41E3-B477-F2FDAA23CFDA}"/>
                                     <w:text/>
                                   </w:sdtPr>
+                                  <w:sdtEndPr/>
                                   <w:sdtContent>
                                     <w:r>
                                       <w:rPr>
@@ -248,6 +252,7 @@
                             <w:dataBinding w:prefixMappings="xmlns:ns0='http://purl.org/dc/elements/1.1/' xmlns:ns1='http://schemas.openxmlformats.org/package/2006/metadata/core-properties' " w:xpath="/ns1:coreProperties[1]/ns0:creator[1]" w:storeItemID="{6C3C8BC8-F283-45AE-878A-BAB7291924A1}"/>
                             <w:text/>
                           </w:sdtPr>
+                          <w:sdtEndPr/>
                           <w:sdtContent>
                             <w:p>
                               <w:pPr>
@@ -297,6 +302,7 @@
                               <w:dataBinding w:prefixMappings="xmlns:ns0='http://schemas.openxmlformats.org/officeDocument/2006/extended-properties' " w:xpath="/ns0:Properties[1]/ns0:Company[1]" w:storeItemID="{6668398D-A668-4E3E-A5EB-62B293D839F1}"/>
                               <w:text/>
                             </w:sdtPr>
+                            <w:sdtEndPr/>
                             <w:sdtContent>
                               <w:r>
                                 <w:rPr>
@@ -334,6 +340,7 @@
                               <w:dataBinding w:prefixMappings="xmlns:ns0='http://schemas.microsoft.com/office/2006/coverPageProps' " w:xpath="/ns0:CoverPageProperties[1]/ns0:CompanyAddress[1]" w:storeItemID="{55AF091B-3C7A-41E3-B477-F2FDAA23CFDA}"/>
                               <w:text/>
                             </w:sdtPr>
+                            <w:sdtEndPr/>
                             <w:sdtContent>
                               <w:r>
                                 <w:rPr>
@@ -459,6 +466,7 @@
                                     <w:dataBinding w:prefixMappings="xmlns:ns0='http://purl.org/dc/elements/1.1/' xmlns:ns1='http://schemas.openxmlformats.org/package/2006/metadata/core-properties' " w:xpath="/ns1:coreProperties[1]/ns0:title[1]" w:storeItemID="{6C3C8BC8-F283-45AE-878A-BAB7291924A1}"/>
                                     <w:text w:multiLine="1"/>
                                   </w:sdtPr>
+                                  <w:sdtEndPr/>
                                   <w:sdtContent>
                                     <w:r>
                                       <w:rPr>
@@ -486,6 +494,7 @@
                                   <w:dataBinding w:prefixMappings="xmlns:ns0='http://purl.org/dc/elements/1.1/' xmlns:ns1='http://schemas.openxmlformats.org/package/2006/metadata/core-properties' " w:xpath="/ns1:coreProperties[1]/ns0:subject[1]" w:storeItemID="{6C3C8BC8-F283-45AE-878A-BAB7291924A1}"/>
                                   <w:text/>
                                 </w:sdtPr>
+                                <w:sdtEndPr/>
                                 <w:sdtContent>
                                   <w:p>
                                     <w:pPr>
@@ -560,6 +569,7 @@
                               <w:dataBinding w:prefixMappings="xmlns:ns0='http://purl.org/dc/elements/1.1/' xmlns:ns1='http://schemas.openxmlformats.org/package/2006/metadata/core-properties' " w:xpath="/ns1:coreProperties[1]/ns0:title[1]" w:storeItemID="{6C3C8BC8-F283-45AE-878A-BAB7291924A1}"/>
                               <w:text w:multiLine="1"/>
                             </w:sdtPr>
+                            <w:sdtEndPr/>
                             <w:sdtContent>
                               <w:r>
                                 <w:rPr>
@@ -587,6 +597,7 @@
                             <w:dataBinding w:prefixMappings="xmlns:ns0='http://purl.org/dc/elements/1.1/' xmlns:ns1='http://schemas.openxmlformats.org/package/2006/metadata/core-properties' " w:xpath="/ns1:coreProperties[1]/ns0:subject[1]" w:storeItemID="{6C3C8BC8-F283-45AE-878A-BAB7291924A1}"/>
                             <w:text/>
                           </w:sdtPr>
+                          <w:sdtEndPr/>
                           <w:sdtContent>
                             <w:p>
                               <w:pPr>
@@ -840,11 +851,358 @@
       </w:sdtContent>
     </w:sdt>
     <w:p>
-      <w:r>
+      <w:pPr>
+        <w:spacing w:line="600" w:lineRule="auto"/>
+        <w:jc w:val="both"/>
+        <w:rPr>
+          <w:rFonts w:ascii="Times New Roman" w:hAnsi="Times New Roman" w:cs="Times New Roman"/>
+          <w:b/>
+          <w:bCs/>
+          <w:sz w:val="40"/>
+          <w:szCs w:val="40"/>
+        </w:rPr>
+      </w:pPr>
+      <w:r>
+        <w:rPr>
+          <w:rFonts w:ascii="Times New Roman" w:hAnsi="Times New Roman" w:cs="Times New Roman"/>
+          <w:b/>
+          <w:bCs/>
+          <w:sz w:val="40"/>
+          <w:szCs w:val="40"/>
+        </w:rPr>
         <w:lastRenderedPageBreak/>
         <w:t>Índice</w:t>
       </w:r>
     </w:p>
+    <w:p>
+      <w:pPr>
+        <w:spacing w:line="600" w:lineRule="auto"/>
+        <w:jc w:val="both"/>
+        <w:rPr>
+          <w:rFonts w:ascii="Times New Roman" w:hAnsi="Times New Roman" w:cs="Times New Roman"/>
+          <w:b/>
+          <w:bCs/>
+          <w:sz w:val="24"/>
+          <w:szCs w:val="24"/>
+        </w:rPr>
+      </w:pPr>
+    </w:p>
+    <w:p>
+      <w:pPr>
+        <w:pStyle w:val="Prrafodelista"/>
+        <w:numPr>
+          <w:ilvl w:val="0"/>
+          <w:numId w:val="3"/>
+        </w:numPr>
+        <w:spacing w:line="600" w:lineRule="auto"/>
+        <w:jc w:val="both"/>
+        <w:rPr>
+          <w:rFonts w:ascii="Times New Roman" w:hAnsi="Times New Roman" w:cs="Times New Roman"/>
+          <w:b/>
+          <w:bCs/>
+          <w:sz w:val="24"/>
+          <w:szCs w:val="24"/>
+        </w:rPr>
+      </w:pPr>
+      <w:r>
+        <w:rPr>
+          <w:rFonts w:ascii="Times New Roman" w:hAnsi="Times New Roman" w:cs="Times New Roman"/>
+          <w:b/>
+          <w:bCs/>
+          <w:sz w:val="24"/>
+          <w:szCs w:val="24"/>
+        </w:rPr>
+        <w:t>Realización y seguimiento</w:t>
+      </w:r>
+      <w:r>
+        <w:rPr>
+          <w:rFonts w:ascii="Times New Roman" w:hAnsi="Times New Roman" w:cs="Times New Roman"/>
+          <w:b/>
+          <w:bCs/>
+          <w:sz w:val="24"/>
+          <w:szCs w:val="24"/>
+        </w:rPr>
+        <w:tab/>
+      </w:r>
+      <w:r>
+        <w:rPr>
+          <w:rFonts w:ascii="Times New Roman" w:hAnsi="Times New Roman" w:cs="Times New Roman"/>
+          <w:b/>
+          <w:bCs/>
+          <w:sz w:val="24"/>
+          <w:szCs w:val="24"/>
+        </w:rPr>
+        <w:tab/>
+      </w:r>
+      <w:r>
+        <w:rPr>
+          <w:rFonts w:ascii="Times New Roman" w:hAnsi="Times New Roman" w:cs="Times New Roman"/>
+          <w:b/>
+          <w:bCs/>
+          <w:sz w:val="24"/>
+          <w:szCs w:val="24"/>
+        </w:rPr>
+        <w:tab/>
+      </w:r>
+      <w:r>
+        <w:rPr>
+          <w:rFonts w:ascii="Times New Roman" w:hAnsi="Times New Roman" w:cs="Times New Roman"/>
+          <w:b/>
+          <w:bCs/>
+          <w:sz w:val="24"/>
+          <w:szCs w:val="24"/>
+        </w:rPr>
+        <w:tab/>
+      </w:r>
+      <w:r>
+        <w:rPr>
+          <w:rFonts w:ascii="Times New Roman" w:hAnsi="Times New Roman" w:cs="Times New Roman"/>
+          <w:b/>
+          <w:bCs/>
+          <w:sz w:val="24"/>
+          <w:szCs w:val="24"/>
+        </w:rPr>
+        <w:tab/>
+        <w:t>pág. 2</w:t>
+      </w:r>
+    </w:p>
+    <w:p>
+      <w:pPr>
+        <w:pStyle w:val="Prrafodelista"/>
+        <w:spacing w:line="600" w:lineRule="auto"/>
+        <w:jc w:val="both"/>
+        <w:rPr>
+          <w:rFonts w:ascii="Times New Roman" w:hAnsi="Times New Roman" w:cs="Times New Roman"/>
+          <w:b/>
+          <w:bCs/>
+          <w:sz w:val="24"/>
+          <w:szCs w:val="24"/>
+        </w:rPr>
+      </w:pPr>
+    </w:p>
+    <w:p>
+      <w:pPr>
+        <w:pStyle w:val="Prrafodelista"/>
+        <w:numPr>
+          <w:ilvl w:val="0"/>
+          <w:numId w:val="3"/>
+        </w:numPr>
+        <w:spacing w:line="600" w:lineRule="auto"/>
+        <w:jc w:val="both"/>
+        <w:rPr>
+          <w:rFonts w:ascii="Times New Roman" w:hAnsi="Times New Roman" w:cs="Times New Roman"/>
+          <w:b/>
+          <w:bCs/>
+          <w:sz w:val="24"/>
+          <w:szCs w:val="24"/>
+        </w:rPr>
+      </w:pPr>
+      <w:r>
+        <w:rPr>
+          <w:rFonts w:ascii="Times New Roman" w:hAnsi="Times New Roman" w:cs="Times New Roman"/>
+          <w:b/>
+          <w:bCs/>
+          <w:sz w:val="24"/>
+          <w:szCs w:val="24"/>
+        </w:rPr>
+        <w:t>Testing</w:t>
+      </w:r>
+      <w:r>
+        <w:rPr>
+          <w:rFonts w:ascii="Times New Roman" w:hAnsi="Times New Roman" w:cs="Times New Roman"/>
+          <w:b/>
+          <w:bCs/>
+          <w:sz w:val="24"/>
+          <w:szCs w:val="24"/>
+        </w:rPr>
+        <w:tab/>
+      </w:r>
+      <w:r>
+        <w:rPr>
+          <w:rFonts w:ascii="Times New Roman" w:hAnsi="Times New Roman" w:cs="Times New Roman"/>
+          <w:b/>
+          <w:bCs/>
+          <w:sz w:val="24"/>
+          <w:szCs w:val="24"/>
+        </w:rPr>
+        <w:tab/>
+      </w:r>
+      <w:r>
+        <w:rPr>
+          <w:rFonts w:ascii="Times New Roman" w:hAnsi="Times New Roman" w:cs="Times New Roman"/>
+          <w:b/>
+          <w:bCs/>
+          <w:sz w:val="24"/>
+          <w:szCs w:val="24"/>
+        </w:rPr>
+        <w:tab/>
+      </w:r>
+      <w:r>
+        <w:rPr>
+          <w:rFonts w:ascii="Times New Roman" w:hAnsi="Times New Roman" w:cs="Times New Roman"/>
+          <w:b/>
+          <w:bCs/>
+          <w:sz w:val="24"/>
+          <w:szCs w:val="24"/>
+        </w:rPr>
+        <w:tab/>
+      </w:r>
+      <w:r>
+        <w:rPr>
+          <w:rFonts w:ascii="Times New Roman" w:hAnsi="Times New Roman" w:cs="Times New Roman"/>
+          <w:b/>
+          <w:bCs/>
+          <w:sz w:val="24"/>
+          <w:szCs w:val="24"/>
+        </w:rPr>
+        <w:tab/>
+      </w:r>
+      <w:r>
+        <w:rPr>
+          <w:rFonts w:ascii="Times New Roman" w:hAnsi="Times New Roman" w:cs="Times New Roman"/>
+          <w:b/>
+          <w:bCs/>
+          <w:sz w:val="24"/>
+          <w:szCs w:val="24"/>
+        </w:rPr>
+        <w:tab/>
+      </w:r>
+      <w:r>
+        <w:rPr>
+          <w:rFonts w:ascii="Times New Roman" w:hAnsi="Times New Roman" w:cs="Times New Roman"/>
+          <w:b/>
+          <w:bCs/>
+          <w:sz w:val="24"/>
+          <w:szCs w:val="24"/>
+        </w:rPr>
+        <w:tab/>
+        <w:t>pág. 4</w:t>
+      </w:r>
+    </w:p>
+    <w:p>
+      <w:pPr>
+        <w:pStyle w:val="Prrafodelista"/>
+        <w:spacing w:line="600" w:lineRule="auto"/>
+        <w:jc w:val="both"/>
+        <w:rPr>
+          <w:rFonts w:ascii="Times New Roman" w:hAnsi="Times New Roman" w:cs="Times New Roman"/>
+          <w:b/>
+          <w:bCs/>
+          <w:sz w:val="24"/>
+          <w:szCs w:val="24"/>
+        </w:rPr>
+      </w:pPr>
+    </w:p>
+    <w:p>
+      <w:pPr>
+        <w:pStyle w:val="Prrafodelista"/>
+        <w:numPr>
+          <w:ilvl w:val="0"/>
+          <w:numId w:val="3"/>
+        </w:numPr>
+        <w:spacing w:line="600" w:lineRule="auto"/>
+        <w:jc w:val="both"/>
+        <w:rPr>
+          <w:rFonts w:ascii="Times New Roman" w:hAnsi="Times New Roman" w:cs="Times New Roman"/>
+          <w:b/>
+          <w:bCs/>
+          <w:sz w:val="24"/>
+          <w:szCs w:val="24"/>
+        </w:rPr>
+      </w:pPr>
+      <w:r>
+        <w:rPr>
+          <w:rFonts w:ascii="Times New Roman" w:hAnsi="Times New Roman" w:cs="Times New Roman"/>
+          <w:b/>
+          <w:bCs/>
+          <w:sz w:val="24"/>
+          <w:szCs w:val="24"/>
+        </w:rPr>
+        <w:t>Conclusiones</w:t>
+      </w:r>
+      <w:r>
+        <w:rPr>
+          <w:rFonts w:ascii="Times New Roman" w:hAnsi="Times New Roman" w:cs="Times New Roman"/>
+          <w:b/>
+          <w:bCs/>
+          <w:sz w:val="24"/>
+          <w:szCs w:val="24"/>
+        </w:rPr>
+        <w:tab/>
+      </w:r>
+      <w:r>
+        <w:rPr>
+          <w:rFonts w:ascii="Times New Roman" w:hAnsi="Times New Roman" w:cs="Times New Roman"/>
+          <w:b/>
+          <w:bCs/>
+          <w:sz w:val="24"/>
+          <w:szCs w:val="24"/>
+        </w:rPr>
+        <w:tab/>
+      </w:r>
+      <w:r>
+        <w:rPr>
+          <w:rFonts w:ascii="Times New Roman" w:hAnsi="Times New Roman" w:cs="Times New Roman"/>
+          <w:b/>
+          <w:bCs/>
+          <w:sz w:val="24"/>
+          <w:szCs w:val="24"/>
+        </w:rPr>
+        <w:tab/>
+      </w:r>
+      <w:r>
+        <w:rPr>
+          <w:rFonts w:ascii="Times New Roman" w:hAnsi="Times New Roman" w:cs="Times New Roman"/>
+          <w:b/>
+          <w:bCs/>
+          <w:sz w:val="24"/>
+          <w:szCs w:val="24"/>
+        </w:rPr>
+        <w:tab/>
+      </w:r>
+      <w:r>
+        <w:rPr>
+          <w:rFonts w:ascii="Times New Roman" w:hAnsi="Times New Roman" w:cs="Times New Roman"/>
+          <w:b/>
+          <w:bCs/>
+          <w:sz w:val="24"/>
+          <w:szCs w:val="24"/>
+        </w:rPr>
+        <w:tab/>
+      </w:r>
+      <w:r>
+        <w:rPr>
+          <w:rFonts w:ascii="Times New Roman" w:hAnsi="Times New Roman" w:cs="Times New Roman"/>
+          <w:b/>
+          <w:bCs/>
+          <w:sz w:val="24"/>
+          <w:szCs w:val="24"/>
+        </w:rPr>
+        <w:tab/>
+      </w:r>
+      <w:r>
+        <w:rPr>
+          <w:rFonts w:ascii="Times New Roman" w:hAnsi="Times New Roman" w:cs="Times New Roman"/>
+          <w:b/>
+          <w:bCs/>
+          <w:sz w:val="24"/>
+          <w:szCs w:val="24"/>
+        </w:rPr>
+        <w:tab/>
+        <w:t xml:space="preserve">pág. </w:t>
+      </w:r>
+      <w:r>
+        <w:rPr>
+          <w:rFonts w:ascii="Times New Roman" w:hAnsi="Times New Roman" w:cs="Times New Roman"/>
+          <w:b/>
+          <w:bCs/>
+          <w:sz w:val="24"/>
+          <w:szCs w:val="24"/>
+        </w:rPr>
+        <w:t>7</w:t>
+      </w:r>
+    </w:p>
+    <w:p/>
     <w:p>
       <w:r>
         <w:br w:type="page"/>
@@ -862,38 +1220,19 @@
           <w:rFonts w:ascii="Times New Roman" w:hAnsi="Times New Roman" w:cs="Times New Roman"/>
           <w:b/>
           <w:bCs/>
-        </w:rPr>
-      </w:pPr>
-      <w:r>
-        <w:rPr>
-          <w:rFonts w:ascii="Times New Roman" w:hAnsi="Times New Roman" w:cs="Times New Roman"/>
-          <w:b/>
-          <w:bCs/>
+          <w:sz w:val="24"/>
+          <w:szCs w:val="24"/>
+        </w:rPr>
+      </w:pPr>
+      <w:r>
+        <w:rPr>
+          <w:rFonts w:ascii="Times New Roman" w:hAnsi="Times New Roman" w:cs="Times New Roman"/>
+          <w:b/>
+          <w:bCs/>
+          <w:sz w:val="24"/>
+          <w:szCs w:val="24"/>
         </w:rPr>
         <w:lastRenderedPageBreak/>
-        <w:t>Introducción del ejercicio</w:t>
-      </w:r>
-    </w:p>
-    <w:p>
-      <w:pPr>
-        <w:pStyle w:val="Prrafodelista"/>
-        <w:numPr>
-          <w:ilvl w:val="0"/>
-          <w:numId w:val="1"/>
-        </w:numPr>
-        <w:spacing w:line="360" w:lineRule="auto"/>
-        <w:rPr>
-          <w:rFonts w:ascii="Times New Roman" w:hAnsi="Times New Roman" w:cs="Times New Roman"/>
-          <w:b/>
-          <w:bCs/>
-        </w:rPr>
-      </w:pPr>
-      <w:r>
-        <w:rPr>
-          <w:rFonts w:ascii="Times New Roman" w:hAnsi="Times New Roman" w:cs="Times New Roman"/>
-          <w:b/>
-          <w:bCs/>
-        </w:rPr>
         <w:t>Realización y seguimiento</w:t>
       </w:r>
     </w:p>
@@ -903,11 +1242,15 @@
         <w:ind w:left="360"/>
         <w:rPr>
           <w:rFonts w:ascii="Times New Roman" w:hAnsi="Times New Roman" w:cs="Times New Roman"/>
-        </w:rPr>
-      </w:pPr>
-      <w:r>
-        <w:rPr>
-          <w:rFonts w:ascii="Times New Roman" w:hAnsi="Times New Roman" w:cs="Times New Roman"/>
+          <w:sz w:val="24"/>
+          <w:szCs w:val="24"/>
+        </w:rPr>
+      </w:pPr>
+      <w:r>
+        <w:rPr>
+          <w:rFonts w:ascii="Times New Roman" w:hAnsi="Times New Roman" w:cs="Times New Roman"/>
+          <w:sz w:val="24"/>
+          <w:szCs w:val="24"/>
         </w:rPr>
         <w:t>En el ejercicio, se ha dividido el trabajo en distintas partes:</w:t>
       </w:r>
@@ -922,49 +1265,65 @@
         <w:spacing w:line="360" w:lineRule="auto"/>
         <w:rPr>
           <w:rFonts w:ascii="Times New Roman" w:hAnsi="Times New Roman" w:cs="Times New Roman"/>
-        </w:rPr>
-      </w:pPr>
-      <w:r>
-        <w:rPr>
-          <w:rFonts w:ascii="Times New Roman" w:hAnsi="Times New Roman" w:cs="Times New Roman"/>
-          <w:b/>
-          <w:bCs/>
+          <w:sz w:val="24"/>
+          <w:szCs w:val="24"/>
+        </w:rPr>
+      </w:pPr>
+      <w:r>
+        <w:rPr>
+          <w:rFonts w:ascii="Times New Roman" w:hAnsi="Times New Roman" w:cs="Times New Roman"/>
+          <w:b/>
+          <w:bCs/>
+          <w:sz w:val="24"/>
+          <w:szCs w:val="24"/>
         </w:rPr>
         <w:t>Jorge</w:t>
       </w:r>
       <w:r>
         <w:rPr>
           <w:rFonts w:ascii="Times New Roman" w:hAnsi="Times New Roman" w:cs="Times New Roman"/>
+          <w:sz w:val="24"/>
+          <w:szCs w:val="24"/>
         </w:rPr>
         <w:t xml:space="preserve">: </w:t>
       </w:r>
       <w:r>
         <w:rPr>
           <w:rFonts w:ascii="Times New Roman" w:hAnsi="Times New Roman" w:cs="Times New Roman"/>
+          <w:sz w:val="24"/>
+          <w:szCs w:val="24"/>
         </w:rPr>
         <w:tab/>
       </w:r>
       <w:r>
         <w:rPr>
           <w:rFonts w:ascii="Times New Roman" w:hAnsi="Times New Roman" w:cs="Times New Roman"/>
+          <w:sz w:val="24"/>
+          <w:szCs w:val="24"/>
         </w:rPr>
         <w:tab/>
       </w:r>
       <w:r>
         <w:rPr>
           <w:rFonts w:ascii="Times New Roman" w:hAnsi="Times New Roman" w:cs="Times New Roman"/>
+          <w:sz w:val="24"/>
+          <w:szCs w:val="24"/>
         </w:rPr>
         <w:t>testing,</w:t>
       </w:r>
       <w:r>
         <w:rPr>
           <w:rFonts w:ascii="Times New Roman" w:hAnsi="Times New Roman" w:cs="Times New Roman"/>
+          <w:sz w:val="24"/>
+          <w:szCs w:val="24"/>
         </w:rPr>
         <w:t xml:space="preserve"> documentación,</w:t>
       </w:r>
       <w:r>
         <w:rPr>
           <w:rFonts w:ascii="Times New Roman" w:hAnsi="Times New Roman" w:cs="Times New Roman"/>
+          <w:sz w:val="24"/>
+          <w:szCs w:val="24"/>
         </w:rPr>
         <w:t xml:space="preserve"> html y css</w:t>
       </w:r>
@@ -979,31 +1338,41 @@
         <w:spacing w:line="360" w:lineRule="auto"/>
         <w:rPr>
           <w:rFonts w:ascii="Times New Roman" w:hAnsi="Times New Roman" w:cs="Times New Roman"/>
-        </w:rPr>
-      </w:pPr>
-      <w:r>
-        <w:rPr>
-          <w:rFonts w:ascii="Times New Roman" w:hAnsi="Times New Roman" w:cs="Times New Roman"/>
-          <w:b/>
-          <w:bCs/>
+          <w:sz w:val="24"/>
+          <w:szCs w:val="24"/>
+        </w:rPr>
+      </w:pPr>
+      <w:r>
+        <w:rPr>
+          <w:rFonts w:ascii="Times New Roman" w:hAnsi="Times New Roman" w:cs="Times New Roman"/>
+          <w:b/>
+          <w:bCs/>
+          <w:sz w:val="24"/>
+          <w:szCs w:val="24"/>
         </w:rPr>
         <w:t>Cosmin</w:t>
       </w:r>
       <w:r>
         <w:rPr>
           <w:rFonts w:ascii="Times New Roman" w:hAnsi="Times New Roman" w:cs="Times New Roman"/>
+          <w:sz w:val="24"/>
+          <w:szCs w:val="24"/>
         </w:rPr>
         <w:t xml:space="preserve">: </w:t>
       </w:r>
       <w:r>
         <w:rPr>
           <w:rFonts w:ascii="Times New Roman" w:hAnsi="Times New Roman" w:cs="Times New Roman"/>
+          <w:sz w:val="24"/>
+          <w:szCs w:val="24"/>
         </w:rPr>
         <w:tab/>
       </w:r>
       <w:r>
         <w:rPr>
           <w:rFonts w:ascii="Times New Roman" w:hAnsi="Times New Roman" w:cs="Times New Roman"/>
+          <w:sz w:val="24"/>
+          <w:szCs w:val="24"/>
         </w:rPr>
         <w:t>JavaScript</w:t>
       </w:r>
@@ -1015,11 +1384,15 @@
         <w:jc w:val="both"/>
         <w:rPr>
           <w:rFonts w:ascii="Times New Roman" w:hAnsi="Times New Roman" w:cs="Times New Roman"/>
-        </w:rPr>
-      </w:pPr>
-      <w:r>
-        <w:rPr>
-          <w:rFonts w:ascii="Times New Roman" w:hAnsi="Times New Roman" w:cs="Times New Roman"/>
+          <w:sz w:val="24"/>
+          <w:szCs w:val="24"/>
+        </w:rPr>
+      </w:pPr>
+      <w:r>
+        <w:rPr>
+          <w:rFonts w:ascii="Times New Roman" w:hAnsi="Times New Roman" w:cs="Times New Roman"/>
+          <w:sz w:val="24"/>
+          <w:szCs w:val="24"/>
         </w:rPr>
         <w:t>A pesar de la limitación de las áreas de trabajo, ambas partes han colaborado en la lógica de programación como en el diseño. Es decir, ambos hemos intervenido en todos los procesos.</w:t>
       </w:r>
@@ -1031,11 +1404,15 @@
         <w:jc w:val="both"/>
         <w:rPr>
           <w:rFonts w:ascii="Times New Roman" w:hAnsi="Times New Roman" w:cs="Times New Roman"/>
-        </w:rPr>
-      </w:pPr>
-      <w:r>
-        <w:rPr>
-          <w:rFonts w:ascii="Times New Roman" w:hAnsi="Times New Roman" w:cs="Times New Roman"/>
+          <w:sz w:val="24"/>
+          <w:szCs w:val="24"/>
+        </w:rPr>
+      </w:pPr>
+      <w:r>
+        <w:rPr>
+          <w:rFonts w:ascii="Times New Roman" w:hAnsi="Times New Roman" w:cs="Times New Roman"/>
+          <w:sz w:val="24"/>
+          <w:szCs w:val="24"/>
         </w:rPr>
         <w:t xml:space="preserve">El seguimiento de la actividad puede visualizarse a través del proyecto alojado en </w:t>
       </w:r>
@@ -1046,30 +1423,40 @@
           <w:bCs/>
           <w:i/>
           <w:iCs/>
+          <w:sz w:val="24"/>
+          <w:szCs w:val="24"/>
         </w:rPr>
         <w:t>github</w:t>
       </w:r>
       <w:r>
         <w:rPr>
           <w:rFonts w:ascii="Times New Roman" w:hAnsi="Times New Roman" w:cs="Times New Roman"/>
+          <w:sz w:val="24"/>
+          <w:szCs w:val="24"/>
         </w:rPr>
         <w:t xml:space="preserve">, así como desde </w:t>
       </w:r>
       <w:r>
         <w:rPr>
           <w:rFonts w:ascii="Times New Roman" w:hAnsi="Times New Roman" w:cs="Times New Roman"/>
+          <w:sz w:val="24"/>
+          <w:szCs w:val="24"/>
         </w:rPr>
         <w:t xml:space="preserve">la </w:t>
       </w:r>
       <w:r>
         <w:rPr>
           <w:rFonts w:ascii="Times New Roman" w:hAnsi="Times New Roman" w:cs="Times New Roman"/>
+          <w:sz w:val="24"/>
+          <w:szCs w:val="24"/>
         </w:rPr>
         <w:t>doc</w:t>
       </w:r>
       <w:r>
         <w:rPr>
           <w:rFonts w:ascii="Times New Roman" w:hAnsi="Times New Roman" w:cs="Times New Roman"/>
+          <w:sz w:val="24"/>
+          <w:szCs w:val="24"/>
         </w:rPr>
         <w:t>umentación</w:t>
       </w:r>
@@ -1077,6 +1464,8 @@
         <w:rPr>
           <w:rStyle w:val="Refdenotaalpie"/>
           <w:rFonts w:ascii="Times New Roman" w:hAnsi="Times New Roman" w:cs="Times New Roman"/>
+          <w:sz w:val="24"/>
+          <w:szCs w:val="24"/>
         </w:rPr>
         <w:footnoteReference w:id="1"/>
       </w:r>
@@ -1084,24 +1473,32 @@
         <w:rPr>
           <w:rStyle w:val="Refdenotaalpie"/>
           <w:rFonts w:ascii="Times New Roman" w:hAnsi="Times New Roman" w:cs="Times New Roman"/>
+          <w:sz w:val="24"/>
+          <w:szCs w:val="24"/>
         </w:rPr>
         <w:footnoteReference w:id="2"/>
       </w:r>
       <w:r>
         <w:rPr>
           <w:rFonts w:ascii="Times New Roman" w:hAnsi="Times New Roman" w:cs="Times New Roman"/>
+          <w:sz w:val="24"/>
+          <w:szCs w:val="24"/>
         </w:rPr>
         <w:t xml:space="preserve"> </w:t>
       </w:r>
       <w:r>
         <w:rPr>
           <w:rFonts w:ascii="Times New Roman" w:hAnsi="Times New Roman" w:cs="Times New Roman"/>
+          <w:sz w:val="24"/>
+          <w:szCs w:val="24"/>
         </w:rPr>
         <w:t>generada</w:t>
       </w:r>
       <w:r>
         <w:rPr>
           <w:rFonts w:ascii="Times New Roman" w:hAnsi="Times New Roman" w:cs="Times New Roman"/>
+          <w:sz w:val="24"/>
+          <w:szCs w:val="24"/>
         </w:rPr>
         <w:t xml:space="preserve"> con </w:t>
       </w:r>
@@ -1112,26 +1509,54 @@
           <w:bCs/>
           <w:i/>
           <w:iCs/>
+          <w:sz w:val="24"/>
+          <w:szCs w:val="24"/>
         </w:rPr>
         <w:t>jsDoc</w:t>
       </w:r>
       <w:r>
         <w:rPr>
           <w:rFonts w:ascii="Times New Roman" w:hAnsi="Times New Roman" w:cs="Times New Roman"/>
+          <w:sz w:val="24"/>
+          <w:szCs w:val="24"/>
         </w:rPr>
         <w:t>.</w:t>
       </w:r>
       <w:r>
         <w:rPr>
           <w:rFonts w:ascii="Times New Roman" w:hAnsi="Times New Roman" w:cs="Times New Roman"/>
+          <w:sz w:val="24"/>
+          <w:szCs w:val="24"/>
         </w:rPr>
         <w:t xml:space="preserve"> Su instalación se realiza a través de la terminal</w:t>
       </w:r>
       <w:r>
         <w:rPr>
           <w:rFonts w:ascii="Times New Roman" w:hAnsi="Times New Roman" w:cs="Times New Roman"/>
-        </w:rPr>
-        <w:t xml:space="preserve"> del entorno de desarrollo (VisualStudioCode) y nos posicionamos en el directorio del proyecto: </w:t>
+          <w:sz w:val="24"/>
+          <w:szCs w:val="24"/>
+        </w:rPr>
+        <w:t xml:space="preserve"> del entorno de desarrollo (</w:t>
+      </w:r>
+      <w:r>
+        <w:rPr>
+          <w:rFonts w:ascii="Times New Roman" w:hAnsi="Times New Roman" w:cs="Times New Roman"/>
+          <w:b/>
+          <w:bCs/>
+          <w:i/>
+          <w:iCs/>
+          <w:sz w:val="24"/>
+          <w:szCs w:val="24"/>
+        </w:rPr>
+        <w:t>VisualStudioCode</w:t>
+      </w:r>
+      <w:r>
+        <w:rPr>
+          <w:rFonts w:ascii="Times New Roman" w:hAnsi="Times New Roman" w:cs="Times New Roman"/>
+          <w:sz w:val="24"/>
+          <w:szCs w:val="24"/>
+        </w:rPr>
+        <w:t xml:space="preserve">) y nos posicionamos en el directorio del proyecto: </w:t>
       </w:r>
     </w:p>
     <w:p>
@@ -1141,12 +1566,16 @@
         <w:jc w:val="both"/>
         <w:rPr>
           <w:rFonts w:ascii="Times New Roman" w:hAnsi="Times New Roman" w:cs="Times New Roman"/>
+          <w:sz w:val="24"/>
+          <w:szCs w:val="24"/>
         </w:rPr>
       </w:pPr>
       <w:r>
         <w:rPr>
           <w:rFonts w:ascii="Times New Roman" w:hAnsi="Times New Roman" w:cs="Times New Roman"/>
           <w:noProof/>
+          <w:sz w:val="24"/>
+          <w:szCs w:val="24"/>
         </w:rPr>
         <w:drawing>
           <wp:inline distT="0" distB="0" distL="0" distR="0" wp14:anchorId="7A91B75E" wp14:editId="5C0ADCA9">
@@ -1192,45 +1621,107 @@
         <w:jc w:val="both"/>
         <w:rPr>
           <w:rFonts w:ascii="Times New Roman" w:hAnsi="Times New Roman" w:cs="Times New Roman"/>
-        </w:rPr>
-      </w:pPr>
-      <w:r>
-        <w:rPr>
-          <w:rFonts w:ascii="Times New Roman" w:hAnsi="Times New Roman" w:cs="Times New Roman"/>
+          <w:sz w:val="24"/>
+          <w:szCs w:val="24"/>
+        </w:rPr>
+      </w:pPr>
+      <w:r>
+        <w:rPr>
+          <w:rFonts w:ascii="Times New Roman" w:hAnsi="Times New Roman" w:cs="Times New Roman"/>
+          <w:sz w:val="24"/>
+          <w:szCs w:val="24"/>
         </w:rPr>
         <w:t xml:space="preserve">Se </w:t>
       </w:r>
       <w:r>
         <w:rPr>
           <w:rFonts w:ascii="Times New Roman" w:hAnsi="Times New Roman" w:cs="Times New Roman"/>
+          <w:sz w:val="24"/>
+          <w:szCs w:val="24"/>
         </w:rPr>
         <w:t xml:space="preserve">deberá instalar anteriormente </w:t>
       </w:r>
       <w:r>
         <w:rPr>
           <w:rFonts w:ascii="Times New Roman" w:hAnsi="Times New Roman" w:cs="Times New Roman"/>
-        </w:rPr>
-        <w:t>el npm y el node.js.</w:t>
-      </w:r>
-    </w:p>
-    <w:p>
-      <w:pPr>
-        <w:spacing w:line="360" w:lineRule="auto"/>
-        <w:ind w:firstLine="360"/>
-        <w:jc w:val="both"/>
-        <w:rPr>
-          <w:rFonts w:ascii="Times New Roman" w:hAnsi="Times New Roman" w:cs="Times New Roman"/>
-        </w:rPr>
-      </w:pPr>
-      <w:r>
-        <w:rPr>
-          <w:rFonts w:ascii="Times New Roman" w:hAnsi="Times New Roman" w:cs="Times New Roman"/>
-        </w:rPr>
-        <w:t>Posteriormente, le añadimos el comando –save-dev jsdoc</w:t>
-      </w:r>
-      <w:r>
-        <w:rPr>
-          <w:rFonts w:ascii="Times New Roman" w:hAnsi="Times New Roman" w:cs="Times New Roman"/>
+          <w:sz w:val="24"/>
+          <w:szCs w:val="24"/>
+        </w:rPr>
+        <w:t xml:space="preserve">el </w:t>
+      </w:r>
+      <w:r>
+        <w:rPr>
+          <w:rFonts w:ascii="Times New Roman" w:hAnsi="Times New Roman" w:cs="Times New Roman"/>
+          <w:b/>
+          <w:bCs/>
+          <w:i/>
+          <w:iCs/>
+          <w:sz w:val="24"/>
+          <w:szCs w:val="24"/>
+        </w:rPr>
+        <w:t>npm</w:t>
+      </w:r>
+      <w:r>
+        <w:rPr>
+          <w:rFonts w:ascii="Times New Roman" w:hAnsi="Times New Roman" w:cs="Times New Roman"/>
+          <w:sz w:val="24"/>
+          <w:szCs w:val="24"/>
+        </w:rPr>
+        <w:t xml:space="preserve"> y el </w:t>
+      </w:r>
+      <w:r>
+        <w:rPr>
+          <w:rFonts w:ascii="Times New Roman" w:hAnsi="Times New Roman" w:cs="Times New Roman"/>
+          <w:b/>
+          <w:bCs/>
+          <w:i/>
+          <w:iCs/>
+          <w:sz w:val="24"/>
+          <w:szCs w:val="24"/>
+        </w:rPr>
+        <w:t>node.js</w:t>
+      </w:r>
+      <w:r>
+        <w:rPr>
+          <w:rFonts w:ascii="Times New Roman" w:hAnsi="Times New Roman" w:cs="Times New Roman"/>
+          <w:sz w:val="24"/>
+          <w:szCs w:val="24"/>
+        </w:rPr>
+        <w:t>.</w:t>
+      </w:r>
+      <w:r>
+        <w:rPr>
+          <w:rFonts w:ascii="Times New Roman" w:hAnsi="Times New Roman" w:cs="Times New Roman"/>
+          <w:sz w:val="24"/>
+          <w:szCs w:val="24"/>
+        </w:rPr>
+        <w:t xml:space="preserve"> </w:t>
+      </w:r>
+      <w:r>
+        <w:rPr>
+          <w:rFonts w:ascii="Times New Roman" w:hAnsi="Times New Roman" w:cs="Times New Roman"/>
+          <w:sz w:val="24"/>
+          <w:szCs w:val="24"/>
+        </w:rPr>
+        <w:t xml:space="preserve">Posteriormente, le añadimos el comando </w:t>
+      </w:r>
+      <w:r>
+        <w:rPr>
+          <w:rFonts w:ascii="Times New Roman" w:hAnsi="Times New Roman" w:cs="Times New Roman"/>
+          <w:b/>
+          <w:bCs/>
+          <w:i/>
+          <w:iCs/>
+          <w:sz w:val="24"/>
+          <w:szCs w:val="24"/>
+        </w:rPr>
+        <w:t>–save-dev jsdoc</w:t>
+      </w:r>
+      <w:r>
+        <w:rPr>
+          <w:rFonts w:ascii="Times New Roman" w:hAnsi="Times New Roman" w:cs="Times New Roman"/>
+          <w:sz w:val="24"/>
+          <w:szCs w:val="24"/>
         </w:rPr>
         <w:t xml:space="preserve"> para crear un repositorio</w:t>
       </w:r>
@@ -1241,13 +1732,18 @@
         <w:jc w:val="both"/>
         <w:rPr>
           <w:rFonts w:ascii="Times New Roman" w:hAnsi="Times New Roman" w:cs="Times New Roman"/>
+          <w:sz w:val="24"/>
+          <w:szCs w:val="24"/>
         </w:rPr>
       </w:pPr>
       <w:r>
         <w:rPr>
           <w:rFonts w:ascii="Times New Roman" w:hAnsi="Times New Roman" w:cs="Times New Roman"/>
           <w:noProof/>
-        </w:rPr>
+          <w:sz w:val="24"/>
+          <w:szCs w:val="24"/>
+        </w:rPr>
+        <w:lastRenderedPageBreak/>
         <w:drawing>
           <wp:inline distT="0" distB="0" distL="0" distR="0" wp14:anchorId="7BF6BC7A" wp14:editId="43A9932D">
             <wp:extent cx="5121084" cy="2362405"/>
@@ -1292,14 +1788,51 @@
         <w:jc w:val="both"/>
         <w:rPr>
           <w:rFonts w:ascii="Times New Roman" w:hAnsi="Times New Roman" w:cs="Times New Roman"/>
-        </w:rPr>
-      </w:pPr>
-      <w:r>
-        <w:rPr>
-          <w:rFonts w:ascii="Times New Roman" w:hAnsi="Times New Roman" w:cs="Times New Roman"/>
-        </w:rPr>
-        <w:lastRenderedPageBreak/>
-        <w:t>Tendremos que cambiar la configuración del archivo package.json e insertar la siguiente línea donde le decimos en que archivo crearemos el jsdoc.json</w:t>
+          <w:sz w:val="24"/>
+          <w:szCs w:val="24"/>
+        </w:rPr>
+      </w:pPr>
+      <w:r>
+        <w:rPr>
+          <w:rFonts w:ascii="Times New Roman" w:hAnsi="Times New Roman" w:cs="Times New Roman"/>
+          <w:sz w:val="24"/>
+          <w:szCs w:val="24"/>
+        </w:rPr>
+        <w:t xml:space="preserve">Tendremos que cambiar la configuración del archivo </w:t>
+      </w:r>
+      <w:proofErr w:type="gramStart"/>
+      <w:r>
+        <w:rPr>
+          <w:rFonts w:ascii="Times New Roman" w:hAnsi="Times New Roman" w:cs="Times New Roman"/>
+          <w:b/>
+          <w:bCs/>
+          <w:i/>
+          <w:iCs/>
+          <w:sz w:val="24"/>
+          <w:szCs w:val="24"/>
+        </w:rPr>
+        <w:t>package.json</w:t>
+      </w:r>
+      <w:proofErr w:type="gramEnd"/>
+      <w:r>
+        <w:rPr>
+          <w:rFonts w:ascii="Times New Roman" w:hAnsi="Times New Roman" w:cs="Times New Roman"/>
+          <w:sz w:val="24"/>
+          <w:szCs w:val="24"/>
+        </w:rPr>
+        <w:t xml:space="preserve"> e insertar la siguiente línea donde le decimos en que archivo crearemos el </w:t>
+      </w:r>
+      <w:r>
+        <w:rPr>
+          <w:rFonts w:ascii="Times New Roman" w:hAnsi="Times New Roman" w:cs="Times New Roman"/>
+          <w:b/>
+          <w:bCs/>
+          <w:i/>
+          <w:iCs/>
+          <w:sz w:val="24"/>
+          <w:szCs w:val="24"/>
+        </w:rPr>
+        <w:t>jsdoc.json</w:t>
       </w:r>
     </w:p>
     <w:p>
@@ -1309,8 +1842,8 @@
         <w:rPr>
           <w:rFonts w:ascii="Times New Roman" w:eastAsia="Times New Roman" w:hAnsi="Times New Roman" w:cs="Times New Roman"/>
           <w:color w:val="D4D4D4"/>
-          <w:sz w:val="21"/>
-          <w:szCs w:val="21"/>
+          <w:sz w:val="24"/>
+          <w:szCs w:val="24"/>
           <w:lang w:eastAsia="es-ES"/>
         </w:rPr>
       </w:pPr>
@@ -1318,8 +1851,8 @@
         <w:rPr>
           <w:rFonts w:ascii="Times New Roman" w:eastAsia="Times New Roman" w:hAnsi="Times New Roman" w:cs="Times New Roman"/>
           <w:color w:val="D4D4D4"/>
-          <w:sz w:val="21"/>
-          <w:szCs w:val="21"/>
+          <w:sz w:val="24"/>
+          <w:szCs w:val="24"/>
           <w:lang w:eastAsia="es-ES"/>
         </w:rPr>
         <w:t>{</w:t>
@@ -1328,8 +1861,8 @@
         <w:rPr>
           <w:rFonts w:ascii="Times New Roman" w:eastAsia="Times New Roman" w:hAnsi="Times New Roman" w:cs="Times New Roman"/>
           <w:color w:val="9CDCFE"/>
-          <w:sz w:val="21"/>
-          <w:szCs w:val="21"/>
+          <w:sz w:val="24"/>
+          <w:szCs w:val="24"/>
           <w:lang w:eastAsia="es-ES"/>
         </w:rPr>
         <w:t>"scripts"</w:t>
@@ -1338,8 +1871,8 @@
         <w:rPr>
           <w:rFonts w:ascii="Times New Roman" w:eastAsia="Times New Roman" w:hAnsi="Times New Roman" w:cs="Times New Roman"/>
           <w:color w:val="D4D4D4"/>
-          <w:sz w:val="21"/>
-          <w:szCs w:val="21"/>
+          <w:sz w:val="24"/>
+          <w:szCs w:val="24"/>
           <w:lang w:eastAsia="es-ES"/>
         </w:rPr>
         <w:t>: {</w:t>
@@ -1352,8 +1885,8 @@
         <w:rPr>
           <w:rFonts w:ascii="Times New Roman" w:eastAsia="Times New Roman" w:hAnsi="Times New Roman" w:cs="Times New Roman"/>
           <w:color w:val="D4D4D4"/>
-          <w:sz w:val="21"/>
-          <w:szCs w:val="21"/>
+          <w:sz w:val="24"/>
+          <w:szCs w:val="24"/>
           <w:lang w:eastAsia="es-ES"/>
         </w:rPr>
       </w:pPr>
@@ -1361,8 +1894,8 @@
         <w:rPr>
           <w:rFonts w:ascii="Times New Roman" w:eastAsia="Times New Roman" w:hAnsi="Times New Roman" w:cs="Times New Roman"/>
           <w:color w:val="D4D4D4"/>
-          <w:sz w:val="21"/>
-          <w:szCs w:val="21"/>
+          <w:sz w:val="24"/>
+          <w:szCs w:val="24"/>
           <w:lang w:eastAsia="es-ES"/>
         </w:rPr>
         <w:t xml:space="preserve">  </w:t>
@@ -1371,8 +1904,8 @@
         <w:rPr>
           <w:rFonts w:ascii="Times New Roman" w:eastAsia="Times New Roman" w:hAnsi="Times New Roman" w:cs="Times New Roman"/>
           <w:color w:val="9CDCFE"/>
-          <w:sz w:val="21"/>
-          <w:szCs w:val="21"/>
+          <w:sz w:val="24"/>
+          <w:szCs w:val="24"/>
           <w:lang w:eastAsia="es-ES"/>
         </w:rPr>
         <w:t>"docs"</w:t>
@@ -1381,8 +1914,8 @@
         <w:rPr>
           <w:rFonts w:ascii="Times New Roman" w:eastAsia="Times New Roman" w:hAnsi="Times New Roman" w:cs="Times New Roman"/>
           <w:color w:val="D4D4D4"/>
-          <w:sz w:val="21"/>
-          <w:szCs w:val="21"/>
+          <w:sz w:val="24"/>
+          <w:szCs w:val="24"/>
           <w:lang w:eastAsia="es-ES"/>
         </w:rPr>
         <w:t xml:space="preserve">: </w:t>
@@ -1391,11 +1924,33 @@
         <w:rPr>
           <w:rFonts w:ascii="Times New Roman" w:eastAsia="Times New Roman" w:hAnsi="Times New Roman" w:cs="Times New Roman"/>
           <w:color w:val="CE9178"/>
-          <w:sz w:val="21"/>
-          <w:szCs w:val="21"/>
-          <w:lang w:eastAsia="es-ES"/>
-        </w:rPr>
-        <w:t>"jsdoc -c jsdoc.json"</w:t>
+          <w:sz w:val="24"/>
+          <w:szCs w:val="24"/>
+          <w:lang w:eastAsia="es-ES"/>
+        </w:rPr>
+        <w:t xml:space="preserve">"jsdoc -c </w:t>
+      </w:r>
+      <w:proofErr w:type="gramStart"/>
+      <w:r>
+        <w:rPr>
+          <w:rFonts w:ascii="Times New Roman" w:eastAsia="Times New Roman" w:hAnsi="Times New Roman" w:cs="Times New Roman"/>
+          <w:color w:val="CE9178"/>
+          <w:sz w:val="24"/>
+          <w:szCs w:val="24"/>
+          <w:lang w:eastAsia="es-ES"/>
+        </w:rPr>
+        <w:t>jsdoc.json</w:t>
+      </w:r>
+      <w:proofErr w:type="gramEnd"/>
+      <w:r>
+        <w:rPr>
+          <w:rFonts w:ascii="Times New Roman" w:eastAsia="Times New Roman" w:hAnsi="Times New Roman" w:cs="Times New Roman"/>
+          <w:color w:val="CE9178"/>
+          <w:sz w:val="24"/>
+          <w:szCs w:val="24"/>
+          <w:lang w:eastAsia="es-ES"/>
+        </w:rPr>
+        <w:t>"</w:t>
       </w:r>
     </w:p>
     <w:p>
@@ -1405,8 +1960,8 @@
         <w:rPr>
           <w:rFonts w:ascii="Times New Roman" w:eastAsia="Times New Roman" w:hAnsi="Times New Roman" w:cs="Times New Roman"/>
           <w:color w:val="D4D4D4"/>
-          <w:sz w:val="21"/>
-          <w:szCs w:val="21"/>
+          <w:sz w:val="24"/>
+          <w:szCs w:val="24"/>
           <w:lang w:eastAsia="es-ES"/>
         </w:rPr>
       </w:pPr>
@@ -1414,8 +1969,8 @@
         <w:rPr>
           <w:rFonts w:ascii="Times New Roman" w:eastAsia="Times New Roman" w:hAnsi="Times New Roman" w:cs="Times New Roman"/>
           <w:color w:val="D4D4D4"/>
-          <w:sz w:val="21"/>
-          <w:szCs w:val="21"/>
+          <w:sz w:val="24"/>
+          <w:szCs w:val="24"/>
           <w:lang w:eastAsia="es-ES"/>
         </w:rPr>
         <w:t>},</w:t>
@@ -1426,14 +1981,19 @@
         <w:spacing w:line="360" w:lineRule="auto"/>
         <w:rPr>
           <w:rFonts w:ascii="Times New Roman" w:hAnsi="Times New Roman" w:cs="Times New Roman"/>
-        </w:rPr>
-      </w:pPr>
-      <w:r>
-        <w:rPr>
-          <w:rFonts w:ascii="Times New Roman" w:hAnsi="Times New Roman" w:cs="Times New Roman"/>
+          <w:sz w:val="24"/>
+          <w:szCs w:val="24"/>
+        </w:rPr>
+      </w:pPr>
+      <w:r>
+        <w:rPr>
+          <w:rFonts w:ascii="Times New Roman" w:hAnsi="Times New Roman" w:cs="Times New Roman"/>
+          <w:sz w:val="24"/>
+          <w:szCs w:val="24"/>
         </w:rPr>
         <w:t xml:space="preserve">Dentro del archivo creado de </w:t>
       </w:r>
+      <w:proofErr w:type="gramStart"/>
       <w:r>
         <w:rPr>
           <w:rFonts w:ascii="Times New Roman" w:hAnsi="Times New Roman" w:cs="Times New Roman"/>
@@ -1441,12 +2001,17 @@
           <w:bCs/>
           <w:i/>
           <w:iCs/>
+          <w:sz w:val="24"/>
+          <w:szCs w:val="24"/>
         </w:rPr>
         <w:t>jsdoc.json</w:t>
       </w:r>
-      <w:r>
-        <w:rPr>
-          <w:rFonts w:ascii="Times New Roman" w:hAnsi="Times New Roman" w:cs="Times New Roman"/>
+      <w:proofErr w:type="gramEnd"/>
+      <w:r>
+        <w:rPr>
+          <w:rFonts w:ascii="Times New Roman" w:hAnsi="Times New Roman" w:cs="Times New Roman"/>
+          <w:sz w:val="24"/>
+          <w:szCs w:val="24"/>
         </w:rPr>
         <w:t>, le introducimos los siguientes parámetros:</w:t>
       </w:r>
@@ -1458,8 +2023,8 @@
         <w:rPr>
           <w:rFonts w:ascii="Times New Roman" w:eastAsia="Times New Roman" w:hAnsi="Times New Roman" w:cs="Times New Roman"/>
           <w:color w:val="D4D4D4"/>
-          <w:sz w:val="21"/>
-          <w:szCs w:val="21"/>
+          <w:sz w:val="24"/>
+          <w:szCs w:val="24"/>
           <w:lang w:eastAsia="es-ES"/>
         </w:rPr>
       </w:pPr>
@@ -1467,8 +2032,8 @@
         <w:rPr>
           <w:rFonts w:ascii="Times New Roman" w:eastAsia="Times New Roman" w:hAnsi="Times New Roman" w:cs="Times New Roman"/>
           <w:color w:val="D4D4D4"/>
-          <w:sz w:val="21"/>
-          <w:szCs w:val="21"/>
+          <w:sz w:val="24"/>
+          <w:szCs w:val="24"/>
           <w:lang w:eastAsia="es-ES"/>
         </w:rPr>
         <w:t>{</w:t>
@@ -1481,8 +2046,8 @@
         <w:rPr>
           <w:rFonts w:ascii="Times New Roman" w:eastAsia="Times New Roman" w:hAnsi="Times New Roman" w:cs="Times New Roman"/>
           <w:color w:val="D4D4D4"/>
-          <w:sz w:val="21"/>
-          <w:szCs w:val="21"/>
+          <w:sz w:val="24"/>
+          <w:szCs w:val="24"/>
           <w:lang w:eastAsia="es-ES"/>
         </w:rPr>
       </w:pPr>
@@ -1490,8 +2055,8 @@
         <w:rPr>
           <w:rFonts w:ascii="Times New Roman" w:eastAsia="Times New Roman" w:hAnsi="Times New Roman" w:cs="Times New Roman"/>
           <w:color w:val="D4D4D4"/>
-          <w:sz w:val="21"/>
-          <w:szCs w:val="21"/>
+          <w:sz w:val="24"/>
+          <w:szCs w:val="24"/>
           <w:lang w:eastAsia="es-ES"/>
         </w:rPr>
         <w:t xml:space="preserve">    </w:t>
@@ -1500,28 +2065,50 @@
         <w:rPr>
           <w:rFonts w:ascii="Times New Roman" w:eastAsia="Times New Roman" w:hAnsi="Times New Roman" w:cs="Times New Roman"/>
           <w:color w:val="9CDCFE"/>
-          <w:sz w:val="21"/>
-          <w:szCs w:val="21"/>
-          <w:lang w:eastAsia="es-ES"/>
-        </w:rPr>
-        <w:t>"source"</w:t>
+          <w:sz w:val="24"/>
+          <w:szCs w:val="24"/>
+          <w:lang w:eastAsia="es-ES"/>
+        </w:rPr>
+        <w:t>"source</w:t>
+      </w:r>
+      <w:proofErr w:type="gramStart"/>
+      <w:r>
+        <w:rPr>
+          <w:rFonts w:ascii="Times New Roman" w:eastAsia="Times New Roman" w:hAnsi="Times New Roman" w:cs="Times New Roman"/>
+          <w:color w:val="9CDCFE"/>
+          <w:sz w:val="24"/>
+          <w:szCs w:val="24"/>
+          <w:lang w:eastAsia="es-ES"/>
+        </w:rPr>
+        <w:t>"</w:t>
       </w:r>
       <w:r>
         <w:rPr>
           <w:rFonts w:ascii="Times New Roman" w:eastAsia="Times New Roman" w:hAnsi="Times New Roman" w:cs="Times New Roman"/>
           <w:color w:val="D4D4D4"/>
-          <w:sz w:val="21"/>
-          <w:szCs w:val="21"/>
-          <w:lang w:eastAsia="es-ES"/>
-        </w:rPr>
-        <w:t xml:space="preserve">:{ </w:t>
-      </w:r>
+          <w:sz w:val="24"/>
+          <w:szCs w:val="24"/>
+          <w:lang w:eastAsia="es-ES"/>
+        </w:rPr>
+        <w:t>:{</w:t>
+      </w:r>
+      <w:proofErr w:type="gramEnd"/>
       <w:r>
         <w:rPr>
           <w:rFonts w:ascii="Times New Roman" w:eastAsia="Times New Roman" w:hAnsi="Times New Roman" w:cs="Times New Roman"/>
           <w:color w:val="D4D4D4"/>
-          <w:sz w:val="21"/>
-          <w:szCs w:val="21"/>
+          <w:sz w:val="24"/>
+          <w:szCs w:val="24"/>
+          <w:lang w:eastAsia="es-ES"/>
+        </w:rPr>
+        <w:t xml:space="preserve"> </w:t>
+      </w:r>
+      <w:r>
+        <w:rPr>
+          <w:rFonts w:ascii="Times New Roman" w:eastAsia="Times New Roman" w:hAnsi="Times New Roman" w:cs="Times New Roman"/>
+          <w:color w:val="D4D4D4"/>
+          <w:sz w:val="24"/>
+          <w:szCs w:val="24"/>
           <w:lang w:eastAsia="es-ES"/>
         </w:rPr>
         <w:sym w:font="Wingdings" w:char="F0DF"/>
@@ -1530,8 +2117,8 @@
         <w:rPr>
           <w:rFonts w:ascii="Times New Roman" w:eastAsia="Times New Roman" w:hAnsi="Times New Roman" w:cs="Times New Roman"/>
           <w:color w:val="D4D4D4"/>
-          <w:sz w:val="21"/>
-          <w:szCs w:val="21"/>
+          <w:sz w:val="24"/>
+          <w:szCs w:val="24"/>
           <w:lang w:eastAsia="es-ES"/>
         </w:rPr>
         <w:t xml:space="preserve"> fuente donde va a tomar la información </w:t>
@@ -1544,8 +2131,8 @@
         <w:rPr>
           <w:rFonts w:ascii="Times New Roman" w:eastAsia="Times New Roman" w:hAnsi="Times New Roman" w:cs="Times New Roman"/>
           <w:color w:val="D4D4D4"/>
-          <w:sz w:val="21"/>
-          <w:szCs w:val="21"/>
+          <w:sz w:val="24"/>
+          <w:szCs w:val="24"/>
           <w:lang w:eastAsia="es-ES"/>
         </w:rPr>
       </w:pPr>
@@ -1553,8 +2140,8 @@
         <w:rPr>
           <w:rFonts w:ascii="Times New Roman" w:eastAsia="Times New Roman" w:hAnsi="Times New Roman" w:cs="Times New Roman"/>
           <w:color w:val="D4D4D4"/>
-          <w:sz w:val="21"/>
-          <w:szCs w:val="21"/>
+          <w:sz w:val="24"/>
+          <w:szCs w:val="24"/>
           <w:lang w:eastAsia="es-ES"/>
         </w:rPr>
         <w:t xml:space="preserve">    </w:t>
@@ -1563,28 +2150,40 @@
         <w:rPr>
           <w:rFonts w:ascii="Times New Roman" w:eastAsia="Times New Roman" w:hAnsi="Times New Roman" w:cs="Times New Roman"/>
           <w:color w:val="9CDCFE"/>
-          <w:sz w:val="21"/>
-          <w:szCs w:val="21"/>
-          <w:lang w:eastAsia="es-ES"/>
-        </w:rPr>
-        <w:t>"include"</w:t>
+          <w:sz w:val="24"/>
+          <w:szCs w:val="24"/>
+          <w:lang w:eastAsia="es-ES"/>
+        </w:rPr>
+        <w:t>"include</w:t>
+      </w:r>
+      <w:proofErr w:type="gramStart"/>
+      <w:r>
+        <w:rPr>
+          <w:rFonts w:ascii="Times New Roman" w:eastAsia="Times New Roman" w:hAnsi="Times New Roman" w:cs="Times New Roman"/>
+          <w:color w:val="9CDCFE"/>
+          <w:sz w:val="24"/>
+          <w:szCs w:val="24"/>
+          <w:lang w:eastAsia="es-ES"/>
+        </w:rPr>
+        <w:t>"</w:t>
       </w:r>
       <w:r>
         <w:rPr>
           <w:rFonts w:ascii="Times New Roman" w:eastAsia="Times New Roman" w:hAnsi="Times New Roman" w:cs="Times New Roman"/>
           <w:color w:val="D4D4D4"/>
-          <w:sz w:val="21"/>
-          <w:szCs w:val="21"/>
+          <w:sz w:val="24"/>
+          <w:szCs w:val="24"/>
           <w:lang w:eastAsia="es-ES"/>
         </w:rPr>
         <w:t>:[</w:t>
       </w:r>
+      <w:proofErr w:type="gramEnd"/>
       <w:r>
         <w:rPr>
           <w:rFonts w:ascii="Times New Roman" w:eastAsia="Times New Roman" w:hAnsi="Times New Roman" w:cs="Times New Roman"/>
           <w:color w:val="CE9178"/>
-          <w:sz w:val="21"/>
-          <w:szCs w:val="21"/>
+          <w:sz w:val="24"/>
+          <w:szCs w:val="24"/>
           <w:lang w:eastAsia="es-ES"/>
         </w:rPr>
         <w:t>"../Proyecto_Barcos/script.js"</w:t>
@@ -1593,8 +2192,8 @@
         <w:rPr>
           <w:rFonts w:ascii="Times New Roman" w:eastAsia="Times New Roman" w:hAnsi="Times New Roman" w:cs="Times New Roman"/>
           <w:color w:val="D4D4D4"/>
-          <w:sz w:val="21"/>
-          <w:szCs w:val="21"/>
+          <w:sz w:val="24"/>
+          <w:szCs w:val="24"/>
           <w:lang w:eastAsia="es-ES"/>
         </w:rPr>
         <w:t xml:space="preserve">], </w:t>
@@ -1603,8 +2202,8 @@
         <w:rPr>
           <w:rFonts w:ascii="Times New Roman" w:eastAsia="Times New Roman" w:hAnsi="Times New Roman" w:cs="Times New Roman"/>
           <w:color w:val="D4D4D4"/>
-          <w:sz w:val="21"/>
-          <w:szCs w:val="21"/>
+          <w:sz w:val="24"/>
+          <w:szCs w:val="24"/>
           <w:lang w:eastAsia="es-ES"/>
         </w:rPr>
         <w:sym w:font="Wingdings" w:char="F0DF"/>
@@ -1613,8 +2212,8 @@
         <w:rPr>
           <w:rFonts w:ascii="Times New Roman" w:eastAsia="Times New Roman" w:hAnsi="Times New Roman" w:cs="Times New Roman"/>
           <w:color w:val="D4D4D4"/>
-          <w:sz w:val="21"/>
-          <w:szCs w:val="21"/>
+          <w:sz w:val="24"/>
+          <w:szCs w:val="24"/>
           <w:lang w:eastAsia="es-ES"/>
         </w:rPr>
         <w:t xml:space="preserve"> fichero donde queremos sacar la información</w:t>
@@ -1627,8 +2226,8 @@
         <w:rPr>
           <w:rFonts w:ascii="Times New Roman" w:eastAsia="Times New Roman" w:hAnsi="Times New Roman" w:cs="Times New Roman"/>
           <w:color w:val="D4D4D4"/>
-          <w:sz w:val="21"/>
-          <w:szCs w:val="21"/>
+          <w:sz w:val="24"/>
+          <w:szCs w:val="24"/>
           <w:lang w:eastAsia="es-ES"/>
         </w:rPr>
       </w:pPr>
@@ -1636,8 +2235,8 @@
         <w:rPr>
           <w:rFonts w:ascii="Times New Roman" w:eastAsia="Times New Roman" w:hAnsi="Times New Roman" w:cs="Times New Roman"/>
           <w:color w:val="D4D4D4"/>
-          <w:sz w:val="21"/>
-          <w:szCs w:val="21"/>
+          <w:sz w:val="24"/>
+          <w:szCs w:val="24"/>
           <w:lang w:eastAsia="es-ES"/>
         </w:rPr>
         <w:t xml:space="preserve">    </w:t>
@@ -1646,8 +2245,8 @@
         <w:rPr>
           <w:rFonts w:ascii="Times New Roman" w:eastAsia="Times New Roman" w:hAnsi="Times New Roman" w:cs="Times New Roman"/>
           <w:color w:val="9CDCFE"/>
-          <w:sz w:val="21"/>
-          <w:szCs w:val="21"/>
+          <w:sz w:val="24"/>
+          <w:szCs w:val="24"/>
           <w:lang w:eastAsia="es-ES"/>
         </w:rPr>
         <w:t>"inlcudePattern"</w:t>
@@ -1656,28 +2255,30 @@
         <w:rPr>
           <w:rFonts w:ascii="Times New Roman" w:eastAsia="Times New Roman" w:hAnsi="Times New Roman" w:cs="Times New Roman"/>
           <w:color w:val="D4D4D4"/>
-          <w:sz w:val="21"/>
-          <w:szCs w:val="21"/>
+          <w:sz w:val="24"/>
+          <w:szCs w:val="24"/>
           <w:lang w:eastAsia="es-ES"/>
         </w:rPr>
         <w:t xml:space="preserve">: </w:t>
       </w:r>
+      <w:proofErr w:type="gramStart"/>
       <w:r>
         <w:rPr>
           <w:rFonts w:ascii="Times New Roman" w:eastAsia="Times New Roman" w:hAnsi="Times New Roman" w:cs="Times New Roman"/>
           <w:color w:val="CE9178"/>
-          <w:sz w:val="21"/>
-          <w:szCs w:val="21"/>
+          <w:sz w:val="24"/>
+          <w:szCs w:val="24"/>
           <w:lang w:eastAsia="es-ES"/>
         </w:rPr>
         <w:t>".+</w:t>
       </w:r>
+      <w:proofErr w:type="gramEnd"/>
       <w:r>
         <w:rPr>
           <w:rFonts w:ascii="Times New Roman" w:eastAsia="Times New Roman" w:hAnsi="Times New Roman" w:cs="Times New Roman"/>
           <w:color w:val="D7BA7D"/>
-          <w:sz w:val="21"/>
-          <w:szCs w:val="21"/>
+          <w:sz w:val="24"/>
+          <w:szCs w:val="24"/>
           <w:lang w:eastAsia="es-ES"/>
         </w:rPr>
         <w:t>\\</w:t>
@@ -1686,8 +2287,8 @@
         <w:rPr>
           <w:rFonts w:ascii="Times New Roman" w:eastAsia="Times New Roman" w:hAnsi="Times New Roman" w:cs="Times New Roman"/>
           <w:color w:val="CE9178"/>
-          <w:sz w:val="21"/>
-          <w:szCs w:val="21"/>
+          <w:sz w:val="24"/>
+          <w:szCs w:val="24"/>
           <w:lang w:eastAsia="es-ES"/>
         </w:rPr>
         <w:t>.js(doc|x)?$"</w:t>
@@ -1696,8 +2297,8 @@
         <w:rPr>
           <w:rFonts w:ascii="Times New Roman" w:eastAsia="Times New Roman" w:hAnsi="Times New Roman" w:cs="Times New Roman"/>
           <w:color w:val="D4D4D4"/>
-          <w:sz w:val="21"/>
-          <w:szCs w:val="21"/>
+          <w:sz w:val="24"/>
+          <w:szCs w:val="24"/>
           <w:lang w:eastAsia="es-ES"/>
         </w:rPr>
         <w:t xml:space="preserve">, </w:t>
@@ -1706,8 +2307,8 @@
         <w:rPr>
           <w:rFonts w:ascii="Times New Roman" w:eastAsia="Times New Roman" w:hAnsi="Times New Roman" w:cs="Times New Roman"/>
           <w:color w:val="D4D4D4"/>
-          <w:sz w:val="21"/>
-          <w:szCs w:val="21"/>
+          <w:sz w:val="24"/>
+          <w:szCs w:val="24"/>
           <w:lang w:eastAsia="es-ES"/>
         </w:rPr>
         <w:sym w:font="Wingdings" w:char="F0DF"/>
@@ -1716,8 +2317,8 @@
         <w:rPr>
           <w:rFonts w:ascii="Times New Roman" w:eastAsia="Times New Roman" w:hAnsi="Times New Roman" w:cs="Times New Roman"/>
           <w:color w:val="D4D4D4"/>
-          <w:sz w:val="21"/>
-          <w:szCs w:val="21"/>
+          <w:sz w:val="24"/>
+          <w:szCs w:val="24"/>
           <w:lang w:eastAsia="es-ES"/>
         </w:rPr>
         <w:t xml:space="preserve"> Patron para que recoja los comentarios</w:t>
@@ -1730,8 +2331,8 @@
         <w:rPr>
           <w:rFonts w:ascii="Times New Roman" w:eastAsia="Times New Roman" w:hAnsi="Times New Roman" w:cs="Times New Roman"/>
           <w:color w:val="D4D4D4"/>
-          <w:sz w:val="21"/>
-          <w:szCs w:val="21"/>
+          <w:sz w:val="24"/>
+          <w:szCs w:val="24"/>
           <w:lang w:eastAsia="es-ES"/>
         </w:rPr>
       </w:pPr>
@@ -1739,8 +2340,8 @@
         <w:rPr>
           <w:rFonts w:ascii="Times New Roman" w:eastAsia="Times New Roman" w:hAnsi="Times New Roman" w:cs="Times New Roman"/>
           <w:color w:val="D4D4D4"/>
-          <w:sz w:val="21"/>
-          <w:szCs w:val="21"/>
+          <w:sz w:val="24"/>
+          <w:szCs w:val="24"/>
           <w:lang w:eastAsia="es-ES"/>
         </w:rPr>
         <w:t xml:space="preserve">    </w:t>
@@ -1749,8 +2350,8 @@
         <w:rPr>
           <w:rFonts w:ascii="Times New Roman" w:eastAsia="Times New Roman" w:hAnsi="Times New Roman" w:cs="Times New Roman"/>
           <w:color w:val="9CDCFE"/>
-          <w:sz w:val="21"/>
-          <w:szCs w:val="21"/>
+          <w:sz w:val="24"/>
+          <w:szCs w:val="24"/>
           <w:lang w:eastAsia="es-ES"/>
         </w:rPr>
         <w:t>"exclude"</w:t>
@@ -1759,8 +2360,8 @@
         <w:rPr>
           <w:rFonts w:ascii="Times New Roman" w:eastAsia="Times New Roman" w:hAnsi="Times New Roman" w:cs="Times New Roman"/>
           <w:color w:val="D4D4D4"/>
-          <w:sz w:val="21"/>
-          <w:szCs w:val="21"/>
+          <w:sz w:val="24"/>
+          <w:szCs w:val="24"/>
           <w:lang w:eastAsia="es-ES"/>
         </w:rPr>
         <w:t xml:space="preserve">: </w:t>
@@ -1769,8 +2370,8 @@
         <w:rPr>
           <w:rFonts w:ascii="Times New Roman" w:eastAsia="Times New Roman" w:hAnsi="Times New Roman" w:cs="Times New Roman"/>
           <w:color w:val="CE9178"/>
-          <w:sz w:val="21"/>
-          <w:szCs w:val="21"/>
+          <w:sz w:val="24"/>
+          <w:szCs w:val="24"/>
           <w:lang w:eastAsia="es-ES"/>
         </w:rPr>
         <w:t xml:space="preserve">"node_modules/" </w:t>
@@ -1779,8 +2380,8 @@
         <w:rPr>
           <w:rFonts w:ascii="Times New Roman" w:eastAsia="Times New Roman" w:hAnsi="Times New Roman" w:cs="Times New Roman"/>
           <w:color w:val="CE9178"/>
-          <w:sz w:val="21"/>
-          <w:szCs w:val="21"/>
+          <w:sz w:val="24"/>
+          <w:szCs w:val="24"/>
           <w:lang w:eastAsia="es-ES"/>
         </w:rPr>
         <w:sym w:font="Wingdings" w:char="F0DF"/>
@@ -1789,8 +2390,8 @@
         <w:rPr>
           <w:rFonts w:ascii="Times New Roman" w:eastAsia="Times New Roman" w:hAnsi="Times New Roman" w:cs="Times New Roman"/>
           <w:color w:val="CE9178"/>
-          <w:sz w:val="21"/>
-          <w:szCs w:val="21"/>
+          <w:sz w:val="24"/>
+          <w:szCs w:val="24"/>
           <w:lang w:eastAsia="es-ES"/>
         </w:rPr>
         <w:t xml:space="preserve"> Para evitar que nos coja la carpeta que se ha generado con el node.js</w:t>
@@ -1803,8 +2404,8 @@
         <w:rPr>
           <w:rFonts w:ascii="Times New Roman" w:eastAsia="Times New Roman" w:hAnsi="Times New Roman" w:cs="Times New Roman"/>
           <w:color w:val="D4D4D4"/>
-          <w:sz w:val="21"/>
-          <w:szCs w:val="21"/>
+          <w:sz w:val="24"/>
+          <w:szCs w:val="24"/>
           <w:lang w:eastAsia="es-ES"/>
         </w:rPr>
       </w:pPr>
@@ -1812,8 +2413,8 @@
         <w:rPr>
           <w:rFonts w:ascii="Times New Roman" w:eastAsia="Times New Roman" w:hAnsi="Times New Roman" w:cs="Times New Roman"/>
           <w:color w:val="D4D4D4"/>
-          <w:sz w:val="21"/>
-          <w:szCs w:val="21"/>
+          <w:sz w:val="24"/>
+          <w:szCs w:val="24"/>
           <w:lang w:eastAsia="es-ES"/>
         </w:rPr>
         <w:t>    },</w:t>
@@ -1826,8 +2427,8 @@
         <w:rPr>
           <w:rFonts w:ascii="Times New Roman" w:eastAsia="Times New Roman" w:hAnsi="Times New Roman" w:cs="Times New Roman"/>
           <w:color w:val="D4D4D4"/>
-          <w:sz w:val="21"/>
-          <w:szCs w:val="21"/>
+          <w:sz w:val="24"/>
+          <w:szCs w:val="24"/>
           <w:lang w:eastAsia="es-ES"/>
         </w:rPr>
       </w:pPr>
@@ -1835,8 +2436,8 @@
         <w:rPr>
           <w:rFonts w:ascii="Times New Roman" w:eastAsia="Times New Roman" w:hAnsi="Times New Roman" w:cs="Times New Roman"/>
           <w:color w:val="D4D4D4"/>
-          <w:sz w:val="21"/>
-          <w:szCs w:val="21"/>
+          <w:sz w:val="24"/>
+          <w:szCs w:val="24"/>
           <w:lang w:eastAsia="es-ES"/>
         </w:rPr>
         <w:t xml:space="preserve">    </w:t>
@@ -1845,22 +2446,34 @@
         <w:rPr>
           <w:rFonts w:ascii="Times New Roman" w:eastAsia="Times New Roman" w:hAnsi="Times New Roman" w:cs="Times New Roman"/>
           <w:color w:val="9CDCFE"/>
-          <w:sz w:val="21"/>
-          <w:szCs w:val="21"/>
-          <w:lang w:eastAsia="es-ES"/>
-        </w:rPr>
-        <w:t>"opts"</w:t>
+          <w:sz w:val="24"/>
+          <w:szCs w:val="24"/>
+          <w:lang w:eastAsia="es-ES"/>
+        </w:rPr>
+        <w:t>"opts</w:t>
+      </w:r>
+      <w:proofErr w:type="gramStart"/>
+      <w:r>
+        <w:rPr>
+          <w:rFonts w:ascii="Times New Roman" w:eastAsia="Times New Roman" w:hAnsi="Times New Roman" w:cs="Times New Roman"/>
+          <w:color w:val="9CDCFE"/>
+          <w:sz w:val="24"/>
+          <w:szCs w:val="24"/>
+          <w:lang w:eastAsia="es-ES"/>
+        </w:rPr>
+        <w:t>"</w:t>
       </w:r>
       <w:r>
         <w:rPr>
           <w:rFonts w:ascii="Times New Roman" w:eastAsia="Times New Roman" w:hAnsi="Times New Roman" w:cs="Times New Roman"/>
           <w:color w:val="D4D4D4"/>
-          <w:sz w:val="21"/>
-          <w:szCs w:val="21"/>
+          <w:sz w:val="24"/>
+          <w:szCs w:val="24"/>
           <w:lang w:eastAsia="es-ES"/>
         </w:rPr>
         <w:t>:{</w:t>
       </w:r>
+      <w:proofErr w:type="gramEnd"/>
     </w:p>
     <w:p>
       <w:pPr>
@@ -1869,8 +2482,8 @@
         <w:rPr>
           <w:rFonts w:ascii="Times New Roman" w:eastAsia="Times New Roman" w:hAnsi="Times New Roman" w:cs="Times New Roman"/>
           <w:color w:val="D4D4D4"/>
-          <w:sz w:val="21"/>
-          <w:szCs w:val="21"/>
+          <w:sz w:val="24"/>
+          <w:szCs w:val="24"/>
           <w:lang w:eastAsia="es-ES"/>
         </w:rPr>
       </w:pPr>
@@ -1878,8 +2491,8 @@
         <w:rPr>
           <w:rFonts w:ascii="Times New Roman" w:eastAsia="Times New Roman" w:hAnsi="Times New Roman" w:cs="Times New Roman"/>
           <w:color w:val="D4D4D4"/>
-          <w:sz w:val="21"/>
-          <w:szCs w:val="21"/>
+          <w:sz w:val="24"/>
+          <w:szCs w:val="24"/>
           <w:lang w:eastAsia="es-ES"/>
         </w:rPr>
         <w:t xml:space="preserve">        </w:t>
@@ -1888,8 +2501,8 @@
         <w:rPr>
           <w:rFonts w:ascii="Times New Roman" w:eastAsia="Times New Roman" w:hAnsi="Times New Roman" w:cs="Times New Roman"/>
           <w:color w:val="9CDCFE"/>
-          <w:sz w:val="21"/>
-          <w:szCs w:val="21"/>
+          <w:sz w:val="24"/>
+          <w:szCs w:val="24"/>
           <w:lang w:eastAsia="es-ES"/>
         </w:rPr>
         <w:t>"destination"</w:t>
@@ -1898,8 +2511,8 @@
         <w:rPr>
           <w:rFonts w:ascii="Times New Roman" w:eastAsia="Times New Roman" w:hAnsi="Times New Roman" w:cs="Times New Roman"/>
           <w:color w:val="D4D4D4"/>
-          <w:sz w:val="21"/>
-          <w:szCs w:val="21"/>
+          <w:sz w:val="24"/>
+          <w:szCs w:val="24"/>
           <w:lang w:eastAsia="es-ES"/>
         </w:rPr>
         <w:t xml:space="preserve">: </w:t>
@@ -1908,8 +2521,8 @@
         <w:rPr>
           <w:rFonts w:ascii="Times New Roman" w:eastAsia="Times New Roman" w:hAnsi="Times New Roman" w:cs="Times New Roman"/>
           <w:color w:val="CE9178"/>
-          <w:sz w:val="21"/>
-          <w:szCs w:val="21"/>
+          <w:sz w:val="24"/>
+          <w:szCs w:val="24"/>
           <w:lang w:eastAsia="es-ES"/>
         </w:rPr>
         <w:t xml:space="preserve">"JsDoc/"  </w:t>
@@ -1918,8 +2531,8 @@
         <w:rPr>
           <w:rFonts w:ascii="Times New Roman" w:eastAsia="Times New Roman" w:hAnsi="Times New Roman" w:cs="Times New Roman"/>
           <w:color w:val="CE9178"/>
-          <w:sz w:val="21"/>
-          <w:szCs w:val="21"/>
+          <w:sz w:val="24"/>
+          <w:szCs w:val="24"/>
           <w:lang w:eastAsia="es-ES"/>
         </w:rPr>
         <w:sym w:font="Wingdings" w:char="F0DF"/>
@@ -1928,8 +2541,8 @@
         <w:rPr>
           <w:rFonts w:ascii="Times New Roman" w:eastAsia="Times New Roman" w:hAnsi="Times New Roman" w:cs="Times New Roman"/>
           <w:color w:val="CE9178"/>
-          <w:sz w:val="21"/>
-          <w:szCs w:val="21"/>
+          <w:sz w:val="24"/>
+          <w:szCs w:val="24"/>
           <w:lang w:eastAsia="es-ES"/>
         </w:rPr>
         <w:t xml:space="preserve"> En que carpeta queremos que se guarde el jsdoc</w:t>
@@ -1942,8 +2555,8 @@
         <w:rPr>
           <w:rFonts w:ascii="Times New Roman" w:eastAsia="Times New Roman" w:hAnsi="Times New Roman" w:cs="Times New Roman"/>
           <w:color w:val="D4D4D4"/>
-          <w:sz w:val="21"/>
-          <w:szCs w:val="21"/>
+          <w:sz w:val="24"/>
+          <w:szCs w:val="24"/>
           <w:lang w:eastAsia="es-ES"/>
         </w:rPr>
       </w:pPr>
@@ -1951,8 +2564,8 @@
         <w:rPr>
           <w:rFonts w:ascii="Times New Roman" w:eastAsia="Times New Roman" w:hAnsi="Times New Roman" w:cs="Times New Roman"/>
           <w:color w:val="D4D4D4"/>
-          <w:sz w:val="21"/>
-          <w:szCs w:val="21"/>
+          <w:sz w:val="24"/>
+          <w:szCs w:val="24"/>
           <w:lang w:eastAsia="es-ES"/>
         </w:rPr>
         <w:t>    }</w:t>
@@ -1965,8 +2578,8 @@
         <w:rPr>
           <w:rFonts w:ascii="Times New Roman" w:eastAsia="Times New Roman" w:hAnsi="Times New Roman" w:cs="Times New Roman"/>
           <w:color w:val="D4D4D4"/>
-          <w:sz w:val="21"/>
-          <w:szCs w:val="21"/>
+          <w:sz w:val="24"/>
+          <w:szCs w:val="24"/>
           <w:lang w:eastAsia="es-ES"/>
         </w:rPr>
       </w:pPr>
@@ -1974,8 +2587,8 @@
         <w:rPr>
           <w:rFonts w:ascii="Times New Roman" w:eastAsia="Times New Roman" w:hAnsi="Times New Roman" w:cs="Times New Roman"/>
           <w:color w:val="D4D4D4"/>
-          <w:sz w:val="21"/>
-          <w:szCs w:val="21"/>
+          <w:sz w:val="24"/>
+          <w:szCs w:val="24"/>
           <w:lang w:eastAsia="es-ES"/>
         </w:rPr>
         <w:t>}</w:t>
@@ -1988,8 +2601,8 @@
         <w:rPr>
           <w:rFonts w:ascii="Times New Roman" w:eastAsia="Times New Roman" w:hAnsi="Times New Roman" w:cs="Times New Roman"/>
           <w:color w:val="D4D4D4"/>
-          <w:sz w:val="21"/>
-          <w:szCs w:val="21"/>
+          <w:sz w:val="24"/>
+          <w:szCs w:val="24"/>
           <w:lang w:eastAsia="es-ES"/>
         </w:rPr>
       </w:pPr>
@@ -1999,6 +2612,8 @@
         <w:spacing w:line="360" w:lineRule="auto"/>
         <w:rPr>
           <w:rFonts w:ascii="Times New Roman" w:hAnsi="Times New Roman" w:cs="Times New Roman"/>
+          <w:sz w:val="24"/>
+          <w:szCs w:val="24"/>
         </w:rPr>
       </w:pPr>
     </w:p>
@@ -2008,11 +2623,15 @@
         <w:ind w:firstLine="708"/>
         <w:rPr>
           <w:rFonts w:ascii="Times New Roman" w:hAnsi="Times New Roman" w:cs="Times New Roman"/>
-        </w:rPr>
-      </w:pPr>
-      <w:r>
-        <w:rPr>
-          <w:rFonts w:ascii="Times New Roman" w:hAnsi="Times New Roman" w:cs="Times New Roman"/>
+          <w:sz w:val="24"/>
+          <w:szCs w:val="24"/>
+        </w:rPr>
+      </w:pPr>
+      <w:r>
+        <w:rPr>
+          <w:rFonts w:ascii="Times New Roman" w:hAnsi="Times New Roman" w:cs="Times New Roman"/>
+          <w:sz w:val="24"/>
+          <w:szCs w:val="24"/>
         </w:rPr>
         <w:t xml:space="preserve">Inicializamos el archivo </w:t>
       </w:r>
@@ -2023,12 +2642,16 @@
           <w:bCs/>
           <w:i/>
           <w:iCs/>
+          <w:sz w:val="24"/>
+          <w:szCs w:val="24"/>
         </w:rPr>
         <w:t>docs</w:t>
       </w:r>
       <w:r>
         <w:rPr>
           <w:rFonts w:ascii="Times New Roman" w:hAnsi="Times New Roman" w:cs="Times New Roman"/>
+          <w:sz w:val="24"/>
+          <w:szCs w:val="24"/>
         </w:rPr>
         <w:t xml:space="preserve"> a través del comando </w:t>
       </w:r>
@@ -2039,6 +2662,8 @@
           <w:bCs/>
           <w:i/>
           <w:iCs/>
+          <w:sz w:val="24"/>
+          <w:szCs w:val="24"/>
         </w:rPr>
         <w:t>npm run docs</w:t>
       </w:r>
@@ -2048,13 +2673,18 @@
         <w:spacing w:line="360" w:lineRule="auto"/>
         <w:rPr>
           <w:rFonts w:ascii="Times New Roman" w:hAnsi="Times New Roman" w:cs="Times New Roman"/>
+          <w:sz w:val="24"/>
+          <w:szCs w:val="24"/>
         </w:rPr>
       </w:pPr>
       <w:r>
         <w:rPr>
           <w:rFonts w:ascii="Times New Roman" w:hAnsi="Times New Roman" w:cs="Times New Roman"/>
           <w:noProof/>
-        </w:rPr>
+          <w:sz w:val="24"/>
+          <w:szCs w:val="24"/>
+        </w:rPr>
+        <w:lastRenderedPageBreak/>
         <w:drawing>
           <wp:inline distT="0" distB="0" distL="0" distR="0" wp14:anchorId="34FE71E6" wp14:editId="20646298">
             <wp:extent cx="5075360" cy="975445"/>
@@ -2104,13 +2734,17 @@
           <w:rFonts w:ascii="Times New Roman" w:hAnsi="Times New Roman" w:cs="Times New Roman"/>
           <w:b/>
           <w:bCs/>
-        </w:rPr>
-      </w:pPr>
-      <w:r>
-        <w:rPr>
-          <w:rFonts w:ascii="Times New Roman" w:hAnsi="Times New Roman" w:cs="Times New Roman"/>
-          <w:b/>
-          <w:bCs/>
+          <w:sz w:val="24"/>
+          <w:szCs w:val="24"/>
+        </w:rPr>
+      </w:pPr>
+      <w:r>
+        <w:rPr>
+          <w:rFonts w:ascii="Times New Roman" w:hAnsi="Times New Roman" w:cs="Times New Roman"/>
+          <w:b/>
+          <w:bCs/>
+          <w:sz w:val="24"/>
+          <w:szCs w:val="24"/>
         </w:rPr>
         <w:t>Testing</w:t>
       </w:r>
@@ -2120,6 +2754,8 @@
           <w:rFonts w:ascii="Times New Roman" w:hAnsi="Times New Roman" w:cs="Times New Roman"/>
           <w:b/>
           <w:bCs/>
+          <w:sz w:val="24"/>
+          <w:szCs w:val="24"/>
         </w:rPr>
         <w:footnoteReference w:id="3"/>
       </w:r>
@@ -2131,11 +2767,15 @@
         <w:jc w:val="both"/>
         <w:rPr>
           <w:rFonts w:ascii="Times New Roman" w:hAnsi="Times New Roman" w:cs="Times New Roman"/>
-        </w:rPr>
-      </w:pPr>
-      <w:r>
-        <w:rPr>
-          <w:rFonts w:ascii="Times New Roman" w:hAnsi="Times New Roman" w:cs="Times New Roman"/>
+          <w:sz w:val="24"/>
+          <w:szCs w:val="24"/>
+        </w:rPr>
+      </w:pPr>
+      <w:r>
+        <w:rPr>
+          <w:rFonts w:ascii="Times New Roman" w:hAnsi="Times New Roman" w:cs="Times New Roman"/>
+          <w:sz w:val="24"/>
+          <w:szCs w:val="24"/>
         </w:rPr>
         <w:t xml:space="preserve">En el proceso de testing, hemos optado por </w:t>
       </w:r>
@@ -2146,18 +2786,24 @@
           <w:bCs/>
           <w:i/>
           <w:iCs/>
+          <w:sz w:val="24"/>
+          <w:szCs w:val="24"/>
         </w:rPr>
         <w:t>Mocha</w:t>
       </w:r>
       <w:r>
         <w:rPr>
           <w:rFonts w:ascii="Times New Roman" w:hAnsi="Times New Roman" w:cs="Times New Roman"/>
+          <w:sz w:val="24"/>
+          <w:szCs w:val="24"/>
         </w:rPr>
         <w:t xml:space="preserve"> </w:t>
       </w:r>
       <w:r>
         <w:rPr>
           <w:rFonts w:ascii="Times New Roman" w:hAnsi="Times New Roman" w:cs="Times New Roman"/>
+          <w:sz w:val="24"/>
+          <w:szCs w:val="24"/>
         </w:rPr>
         <w:t xml:space="preserve">y la librería </w:t>
       </w:r>
@@ -2168,14 +2814,54 @@
           <w:bCs/>
           <w:i/>
           <w:iCs/>
+          <w:sz w:val="24"/>
+          <w:szCs w:val="24"/>
         </w:rPr>
         <w:t xml:space="preserve">Chai, </w:t>
       </w:r>
       <w:r>
         <w:rPr>
           <w:rFonts w:ascii="Times New Roman" w:hAnsi="Times New Roman" w:cs="Times New Roman"/>
-        </w:rPr>
-        <w:t>ya que tiene una gran versatilidad y esta mejor documentada en internet. Al no estar realizado con clases y sí con funciones, la comprobación dentro de las funciones void la realizamos a través de booleans para pautar la función y comprobar su funcionamiento.</w:t>
+          <w:sz w:val="24"/>
+          <w:szCs w:val="24"/>
+        </w:rPr>
+        <w:t xml:space="preserve">ya que tiene una gran versatilidad y </w:t>
+      </w:r>
+      <w:r>
+        <w:rPr>
+          <w:rFonts w:ascii="Times New Roman" w:hAnsi="Times New Roman" w:cs="Times New Roman"/>
+          <w:sz w:val="24"/>
+          <w:szCs w:val="24"/>
+        </w:rPr>
+        <w:t>está</w:t>
+      </w:r>
+      <w:r>
+        <w:rPr>
+          <w:rFonts w:ascii="Times New Roman" w:hAnsi="Times New Roman" w:cs="Times New Roman"/>
+          <w:sz w:val="24"/>
+          <w:szCs w:val="24"/>
+        </w:rPr>
+        <w:t xml:space="preserve"> mejor documentada en internet. Al no estar realizado con clases y sí con funciones, la comprobación dentro de las funciones </w:t>
+      </w:r>
+      <w:r>
+        <w:rPr>
+          <w:rFonts w:ascii="Times New Roman" w:hAnsi="Times New Roman" w:cs="Times New Roman"/>
+          <w:b/>
+          <w:bCs/>
+          <w:i/>
+          <w:iCs/>
+          <w:sz w:val="24"/>
+          <w:szCs w:val="24"/>
+        </w:rPr>
+        <w:t>void</w:t>
+      </w:r>
+      <w:r>
+        <w:rPr>
+          <w:rFonts w:ascii="Times New Roman" w:hAnsi="Times New Roman" w:cs="Times New Roman"/>
+          <w:sz w:val="24"/>
+          <w:szCs w:val="24"/>
+        </w:rPr>
+        <w:t xml:space="preserve"> la realizamos a través de booleans para pautar la función y comprobar su funcionamiento.</w:t>
       </w:r>
     </w:p>
     <w:p>
@@ -2185,11 +2871,15 @@
         <w:jc w:val="both"/>
         <w:rPr>
           <w:rFonts w:ascii="Times New Roman" w:hAnsi="Times New Roman" w:cs="Times New Roman"/>
-        </w:rPr>
-      </w:pPr>
-      <w:r>
-        <w:rPr>
-          <w:rFonts w:ascii="Times New Roman" w:hAnsi="Times New Roman" w:cs="Times New Roman"/>
+          <w:sz w:val="24"/>
+          <w:szCs w:val="24"/>
+        </w:rPr>
+      </w:pPr>
+      <w:r>
+        <w:rPr>
+          <w:rFonts w:ascii="Times New Roman" w:hAnsi="Times New Roman" w:cs="Times New Roman"/>
+          <w:sz w:val="24"/>
+          <w:szCs w:val="24"/>
         </w:rPr>
         <w:t>Instalamos</w:t>
       </w:r>
@@ -2197,36 +2887,48 @@
         <w:rPr>
           <w:rStyle w:val="Refdenotaalpie"/>
           <w:rFonts w:ascii="Times New Roman" w:hAnsi="Times New Roman" w:cs="Times New Roman"/>
+          <w:sz w:val="24"/>
+          <w:szCs w:val="24"/>
         </w:rPr>
         <w:footnoteReference w:id="4"/>
       </w:r>
       <w:r>
         <w:rPr>
           <w:rFonts w:ascii="Times New Roman" w:hAnsi="Times New Roman" w:cs="Times New Roman"/>
+          <w:sz w:val="24"/>
+          <w:szCs w:val="24"/>
         </w:rPr>
         <w:t xml:space="preserve"> </w:t>
       </w:r>
       <w:r>
         <w:rPr>
           <w:rFonts w:ascii="Times New Roman" w:hAnsi="Times New Roman" w:cs="Times New Roman"/>
+          <w:sz w:val="24"/>
+          <w:szCs w:val="24"/>
         </w:rPr>
         <w:t>Mocha</w:t>
       </w:r>
       <w:r>
         <w:rPr>
           <w:rFonts w:ascii="Times New Roman" w:hAnsi="Times New Roman" w:cs="Times New Roman"/>
+          <w:sz w:val="24"/>
+          <w:szCs w:val="24"/>
         </w:rPr>
         <w:t xml:space="preserve"> como en </w:t>
       </w:r>
       <w:r>
         <w:rPr>
           <w:rFonts w:ascii="Times New Roman" w:hAnsi="Times New Roman" w:cs="Times New Roman"/>
+          <w:sz w:val="24"/>
+          <w:szCs w:val="24"/>
         </w:rPr>
         <w:t>el proceso anterior</w:t>
       </w:r>
       <w:r>
         <w:rPr>
           <w:rFonts w:ascii="Times New Roman" w:hAnsi="Times New Roman" w:cs="Times New Roman"/>
+          <w:sz w:val="24"/>
+          <w:szCs w:val="24"/>
         </w:rPr>
         <w:t xml:space="preserve">, a través del </w:t>
       </w:r>
@@ -2237,18 +2939,24 @@
           <w:bCs/>
           <w:i/>
           <w:iCs/>
+          <w:sz w:val="24"/>
+          <w:szCs w:val="24"/>
         </w:rPr>
         <w:t>npm install mocha</w:t>
       </w:r>
       <w:r>
         <w:rPr>
           <w:rFonts w:ascii="Times New Roman" w:hAnsi="Times New Roman" w:cs="Times New Roman"/>
+          <w:sz w:val="24"/>
+          <w:szCs w:val="24"/>
         </w:rPr>
         <w:t xml:space="preserve"> </w:t>
       </w:r>
       <w:r>
         <w:rPr>
           <w:rFonts w:ascii="Times New Roman" w:hAnsi="Times New Roman" w:cs="Times New Roman"/>
+          <w:sz w:val="24"/>
+          <w:szCs w:val="24"/>
         </w:rPr>
         <w:t xml:space="preserve">y </w:t>
       </w:r>
@@ -2259,6 +2967,8 @@
           <w:bCs/>
           <w:i/>
           <w:iCs/>
+          <w:sz w:val="24"/>
+          <w:szCs w:val="24"/>
         </w:rPr>
         <w:t>Chai</w:t>
       </w:r>
@@ -2267,18 +2977,24 @@
           <w:rFonts w:ascii="Times New Roman" w:hAnsi="Times New Roman" w:cs="Times New Roman"/>
           <w:i/>
           <w:iCs/>
+          <w:sz w:val="24"/>
+          <w:szCs w:val="24"/>
         </w:rPr>
         <w:t xml:space="preserve"> </w:t>
       </w:r>
       <w:r>
         <w:rPr>
           <w:rFonts w:ascii="Times New Roman" w:hAnsi="Times New Roman" w:cs="Times New Roman"/>
+          <w:sz w:val="24"/>
+          <w:szCs w:val="24"/>
         </w:rPr>
         <w:t xml:space="preserve">que es su librería </w:t>
       </w:r>
       <w:r>
         <w:rPr>
           <w:rFonts w:ascii="Times New Roman" w:hAnsi="Times New Roman" w:cs="Times New Roman"/>
+          <w:sz w:val="24"/>
+          <w:szCs w:val="24"/>
         </w:rPr>
         <w:t xml:space="preserve">y la creación de repositorio con </w:t>
       </w:r>
@@ -2287,12 +3003,16 @@
           <w:rFonts w:ascii="Times New Roman" w:hAnsi="Times New Roman" w:cs="Times New Roman"/>
           <w:i/>
           <w:iCs/>
+          <w:sz w:val="24"/>
+          <w:szCs w:val="24"/>
         </w:rPr>
         <w:t>npm install --save-dev mocha</w:t>
       </w:r>
       <w:r>
         <w:rPr>
           <w:rFonts w:ascii="Times New Roman" w:hAnsi="Times New Roman" w:cs="Times New Roman"/>
+          <w:sz w:val="24"/>
+          <w:szCs w:val="24"/>
         </w:rPr>
         <w:t>:</w:t>
       </w:r>
@@ -2304,14 +3024,17 @@
         <w:jc w:val="both"/>
         <w:rPr>
           <w:rFonts w:ascii="Times New Roman" w:hAnsi="Times New Roman" w:cs="Times New Roman"/>
+          <w:sz w:val="24"/>
+          <w:szCs w:val="24"/>
         </w:rPr>
       </w:pPr>
       <w:r>
         <w:rPr>
           <w:rFonts w:ascii="Times New Roman" w:hAnsi="Times New Roman" w:cs="Times New Roman"/>
           <w:noProof/>
-        </w:rPr>
-        <w:lastRenderedPageBreak/>
+          <w:sz w:val="24"/>
+          <w:szCs w:val="24"/>
+        </w:rPr>
         <w:drawing>
           <wp:inline distT="0" distB="0" distL="0" distR="0" wp14:anchorId="05DA2934" wp14:editId="1D6B6DDC">
             <wp:extent cx="5319221" cy="2179509"/>
@@ -2356,11 +3079,16 @@
         <w:jc w:val="both"/>
         <w:rPr>
           <w:rFonts w:ascii="Times New Roman" w:hAnsi="Times New Roman" w:cs="Times New Roman"/>
-        </w:rPr>
-      </w:pPr>
-      <w:r>
-        <w:rPr>
-          <w:rFonts w:ascii="Times New Roman" w:hAnsi="Times New Roman" w:cs="Times New Roman"/>
+          <w:sz w:val="24"/>
+          <w:szCs w:val="24"/>
+        </w:rPr>
+      </w:pPr>
+      <w:r>
+        <w:rPr>
+          <w:rFonts w:ascii="Times New Roman" w:hAnsi="Times New Roman" w:cs="Times New Roman"/>
+          <w:noProof/>
+          <w:sz w:val="24"/>
+          <w:szCs w:val="24"/>
         </w:rPr>
         <w:drawing>
           <wp:inline distT="0" distB="0" distL="0" distR="0" wp14:anchorId="02A11EB6" wp14:editId="7A23D58D">
@@ -2406,23 +3134,54 @@
         <w:jc w:val="both"/>
         <w:rPr>
           <w:rFonts w:ascii="Times New Roman" w:hAnsi="Times New Roman" w:cs="Times New Roman"/>
-        </w:rPr>
-      </w:pPr>
-      <w:r>
-        <w:rPr>
-          <w:rFonts w:ascii="Times New Roman" w:hAnsi="Times New Roman" w:cs="Times New Roman"/>
-        </w:rPr>
-        <w:t xml:space="preserve">Dentro de nuestro package.json, </w:t>
-      </w:r>
-      <w:r>
-        <w:rPr>
-          <w:rFonts w:ascii="Times New Roman" w:hAnsi="Times New Roman" w:cs="Times New Roman"/>
+          <w:sz w:val="24"/>
+          <w:szCs w:val="24"/>
+        </w:rPr>
+      </w:pPr>
+      <w:r>
+        <w:rPr>
+          <w:rFonts w:ascii="Times New Roman" w:hAnsi="Times New Roman" w:cs="Times New Roman"/>
+          <w:sz w:val="24"/>
+          <w:szCs w:val="24"/>
+        </w:rPr>
+        <w:lastRenderedPageBreak/>
+        <w:t xml:space="preserve">Dentro de nuestro </w:t>
+      </w:r>
+      <w:proofErr w:type="gramStart"/>
+      <w:r>
+        <w:rPr>
+          <w:rFonts w:ascii="Times New Roman" w:hAnsi="Times New Roman" w:cs="Times New Roman"/>
+          <w:b/>
+          <w:bCs/>
+          <w:i/>
+          <w:iCs/>
+          <w:sz w:val="24"/>
+          <w:szCs w:val="24"/>
+        </w:rPr>
+        <w:t>package.json</w:t>
+      </w:r>
+      <w:proofErr w:type="gramEnd"/>
+      <w:r>
+        <w:rPr>
+          <w:rFonts w:ascii="Times New Roman" w:hAnsi="Times New Roman" w:cs="Times New Roman"/>
+          <w:sz w:val="24"/>
+          <w:szCs w:val="24"/>
+        </w:rPr>
+        <w:t xml:space="preserve">, </w:t>
+      </w:r>
+      <w:r>
+        <w:rPr>
+          <w:rFonts w:ascii="Times New Roman" w:hAnsi="Times New Roman" w:cs="Times New Roman"/>
+          <w:sz w:val="24"/>
+          <w:szCs w:val="24"/>
         </w:rPr>
         <w:t>añadimos</w:t>
       </w:r>
       <w:r>
         <w:rPr>
           <w:rFonts w:ascii="Times New Roman" w:hAnsi="Times New Roman" w:cs="Times New Roman"/>
+          <w:sz w:val="24"/>
+          <w:szCs w:val="24"/>
         </w:rPr>
         <w:t xml:space="preserve"> en scripts a Mocha como programa para realizar los test:</w:t>
       </w:r>
@@ -2434,11 +3193,16 @@
         <w:jc w:val="both"/>
         <w:rPr>
           <w:rFonts w:ascii="Times New Roman" w:hAnsi="Times New Roman" w:cs="Times New Roman"/>
-        </w:rPr>
-      </w:pPr>
-      <w:r>
-        <w:rPr>
-          <w:rFonts w:ascii="Times New Roman" w:hAnsi="Times New Roman" w:cs="Times New Roman"/>
+          <w:sz w:val="24"/>
+          <w:szCs w:val="24"/>
+        </w:rPr>
+      </w:pPr>
+      <w:r>
+        <w:rPr>
+          <w:rFonts w:ascii="Times New Roman" w:hAnsi="Times New Roman" w:cs="Times New Roman"/>
+          <w:noProof/>
+          <w:sz w:val="24"/>
+          <w:szCs w:val="24"/>
         </w:rPr>
         <w:drawing>
           <wp:inline distT="0" distB="0" distL="0" distR="0" wp14:anchorId="6368728B" wp14:editId="173FB0C8">
@@ -2484,31 +3248,40 @@
         <w:jc w:val="both"/>
         <w:rPr>
           <w:rFonts w:ascii="Times New Roman" w:hAnsi="Times New Roman" w:cs="Times New Roman"/>
-        </w:rPr>
-      </w:pPr>
-      <w:r>
-        <w:rPr>
-          <w:rFonts w:ascii="Times New Roman" w:hAnsi="Times New Roman" w:cs="Times New Roman"/>
-        </w:rPr>
-        <w:lastRenderedPageBreak/>
+          <w:sz w:val="24"/>
+          <w:szCs w:val="24"/>
+        </w:rPr>
+      </w:pPr>
+      <w:r>
+        <w:rPr>
+          <w:rFonts w:ascii="Times New Roman" w:hAnsi="Times New Roman" w:cs="Times New Roman"/>
+          <w:sz w:val="24"/>
+          <w:szCs w:val="24"/>
+        </w:rPr>
         <w:t>Crearemos la carpeta</w:t>
       </w:r>
       <w:r>
         <w:rPr>
           <w:rStyle w:val="Refdenotaalpie"/>
           <w:rFonts w:ascii="Times New Roman" w:hAnsi="Times New Roman" w:cs="Times New Roman"/>
+          <w:sz w:val="24"/>
+          <w:szCs w:val="24"/>
         </w:rPr>
         <w:footnoteReference w:id="5"/>
       </w:r>
       <w:r>
         <w:rPr>
           <w:rFonts w:ascii="Times New Roman" w:hAnsi="Times New Roman" w:cs="Times New Roman"/>
+          <w:sz w:val="24"/>
+          <w:szCs w:val="24"/>
         </w:rPr>
         <w:t xml:space="preserve"> “test” donde alojaremos el código a testear. </w:t>
       </w:r>
       <w:r>
         <w:rPr>
           <w:rFonts w:ascii="Times New Roman" w:hAnsi="Times New Roman" w:cs="Times New Roman"/>
+          <w:sz w:val="24"/>
+          <w:szCs w:val="24"/>
         </w:rPr>
         <w:t xml:space="preserve">Como nuestro proyecto está alojado en un solo fichero JavaScript, importaremos ese fichero a una clase que la llamaremos </w:t>
       </w:r>
@@ -2517,30 +3290,40 @@
           <w:rFonts w:ascii="Times New Roman" w:hAnsi="Times New Roman" w:cs="Times New Roman"/>
           <w:i/>
           <w:iCs/>
+          <w:sz w:val="24"/>
+          <w:szCs w:val="24"/>
         </w:rPr>
         <w:t>prueba.js</w:t>
       </w:r>
       <w:r>
         <w:rPr>
           <w:rFonts w:ascii="Times New Roman" w:hAnsi="Times New Roman" w:cs="Times New Roman"/>
+          <w:sz w:val="24"/>
+          <w:szCs w:val="24"/>
         </w:rPr>
         <w:t xml:space="preserve">. En esta clase, clonaremos lo que tenemos y queremos que vaya a ser </w:t>
       </w:r>
       <w:r>
         <w:rPr>
           <w:rFonts w:ascii="Times New Roman" w:hAnsi="Times New Roman" w:cs="Times New Roman"/>
+          <w:sz w:val="24"/>
+          <w:szCs w:val="24"/>
         </w:rPr>
         <w:t>exportado para a otro archivo JavaScript de prueba</w:t>
       </w:r>
       <w:r>
         <w:rPr>
           <w:rFonts w:ascii="Times New Roman" w:hAnsi="Times New Roman" w:cs="Times New Roman"/>
+          <w:sz w:val="24"/>
+          <w:szCs w:val="24"/>
         </w:rPr>
         <w:t>.</w:t>
       </w:r>
       <w:r>
         <w:rPr>
           <w:rFonts w:ascii="Times New Roman" w:hAnsi="Times New Roman" w:cs="Times New Roman"/>
+          <w:sz w:val="24"/>
+          <w:szCs w:val="24"/>
         </w:rPr>
         <w:t xml:space="preserve"> Para hacer un ejemplo, utilizaremos la clase barco creada que nos resultará más intuitivo</w:t>
       </w:r>
@@ -2548,12 +3331,16 @@
         <w:rPr>
           <w:rStyle w:val="Refdenotaalpie"/>
           <w:rFonts w:ascii="Times New Roman" w:hAnsi="Times New Roman" w:cs="Times New Roman"/>
+          <w:sz w:val="24"/>
+          <w:szCs w:val="24"/>
         </w:rPr>
         <w:footnoteReference w:id="6"/>
       </w:r>
       <w:r>
         <w:rPr>
           <w:rFonts w:ascii="Times New Roman" w:hAnsi="Times New Roman" w:cs="Times New Roman"/>
+          <w:sz w:val="24"/>
+          <w:szCs w:val="24"/>
         </w:rPr>
         <w:t>.</w:t>
       </w:r>
@@ -2565,17 +3352,33 @@
         <w:jc w:val="both"/>
         <w:rPr>
           <w:rFonts w:ascii="Times New Roman" w:hAnsi="Times New Roman" w:cs="Times New Roman"/>
-        </w:rPr>
-      </w:pPr>
-      <w:r>
-        <w:rPr>
-          <w:rFonts w:ascii="Times New Roman" w:hAnsi="Times New Roman" w:cs="Times New Roman"/>
-        </w:rPr>
-        <w:t>Para hacer el test, necesitamos ahora crear el archivo prueba.test.js para que corra sobre el mocha</w:t>
-      </w:r>
-      <w:r>
-        <w:rPr>
-          <w:rFonts w:ascii="Times New Roman" w:hAnsi="Times New Roman" w:cs="Times New Roman"/>
+          <w:sz w:val="24"/>
+          <w:szCs w:val="24"/>
+        </w:rPr>
+      </w:pPr>
+      <w:r>
+        <w:rPr>
+          <w:rFonts w:ascii="Times New Roman" w:hAnsi="Times New Roman" w:cs="Times New Roman"/>
+          <w:sz w:val="24"/>
+          <w:szCs w:val="24"/>
+        </w:rPr>
+        <w:t xml:space="preserve">Para hacer el test, necesitamos ahora crear el archivo prueba.test.js para que corra sobre </w:t>
+      </w:r>
+      <w:proofErr w:type="gramStart"/>
+      <w:r>
+        <w:rPr>
+          <w:rFonts w:ascii="Times New Roman" w:hAnsi="Times New Roman" w:cs="Times New Roman"/>
+          <w:sz w:val="24"/>
+          <w:szCs w:val="24"/>
+        </w:rPr>
+        <w:t>el mocha</w:t>
+      </w:r>
+      <w:proofErr w:type="gramEnd"/>
+      <w:r>
+        <w:rPr>
+          <w:rFonts w:ascii="Times New Roman" w:hAnsi="Times New Roman" w:cs="Times New Roman"/>
+          <w:sz w:val="24"/>
+          <w:szCs w:val="24"/>
         </w:rPr>
         <w:t xml:space="preserve">. En la nueva clase, importaremos de mocha.js y de chai.js las funciones </w:t>
       </w:r>
@@ -2586,12 +3389,16 @@
           <w:bCs/>
           <w:i/>
           <w:iCs/>
+          <w:sz w:val="24"/>
+          <w:szCs w:val="24"/>
         </w:rPr>
         <w:t>it</w:t>
       </w:r>
       <w:r>
         <w:rPr>
           <w:rFonts w:ascii="Times New Roman" w:hAnsi="Times New Roman" w:cs="Times New Roman"/>
+          <w:sz w:val="24"/>
+          <w:szCs w:val="24"/>
         </w:rPr>
         <w:t xml:space="preserve">, </w:t>
       </w:r>
@@ -2602,15 +3409,20 @@
           <w:bCs/>
           <w:i/>
           <w:iCs/>
+          <w:sz w:val="24"/>
+          <w:szCs w:val="24"/>
         </w:rPr>
         <w:t>describe</w:t>
       </w:r>
       <w:r>
         <w:rPr>
           <w:rFonts w:ascii="Times New Roman" w:hAnsi="Times New Roman" w:cs="Times New Roman"/>
+          <w:sz w:val="24"/>
+          <w:szCs w:val="24"/>
         </w:rPr>
         <w:t xml:space="preserve"> y </w:t>
       </w:r>
+      <w:proofErr w:type="gramStart"/>
       <w:r>
         <w:rPr>
           <w:rFonts w:ascii="Times New Roman" w:hAnsi="Times New Roman" w:cs="Times New Roman"/>
@@ -2618,12 +3430,17 @@
           <w:bCs/>
           <w:i/>
           <w:iCs/>
+          <w:sz w:val="24"/>
+          <w:szCs w:val="24"/>
         </w:rPr>
         <w:t>expect</w:t>
       </w:r>
-      <w:r>
-        <w:rPr>
-          <w:rFonts w:ascii="Times New Roman" w:hAnsi="Times New Roman" w:cs="Times New Roman"/>
+      <w:proofErr w:type="gramEnd"/>
+      <w:r>
+        <w:rPr>
+          <w:rFonts w:ascii="Times New Roman" w:hAnsi="Times New Roman" w:cs="Times New Roman"/>
+          <w:sz w:val="24"/>
+          <w:szCs w:val="24"/>
         </w:rPr>
         <w:t xml:space="preserve"> así como la clase del fichero test.js y para más funcionalidades el </w:t>
       </w:r>
@@ -2634,12 +3451,16 @@
           <w:bCs/>
           <w:i/>
           <w:iCs/>
+          <w:sz w:val="24"/>
+          <w:szCs w:val="24"/>
         </w:rPr>
         <w:t>script.js</w:t>
       </w:r>
       <w:r>
         <w:rPr>
           <w:rFonts w:ascii="Times New Roman" w:hAnsi="Times New Roman" w:cs="Times New Roman"/>
+          <w:sz w:val="24"/>
+          <w:szCs w:val="24"/>
         </w:rPr>
         <w:t xml:space="preserve"> general.</w:t>
       </w:r>
@@ -2651,12 +3472,18 @@
         <w:jc w:val="both"/>
         <w:rPr>
           <w:rFonts w:ascii="Times New Roman" w:hAnsi="Times New Roman" w:cs="Times New Roman"/>
-        </w:rPr>
-      </w:pPr>
-      <w:r>
-        <w:rPr>
-          <w:rFonts w:ascii="Times New Roman" w:hAnsi="Times New Roman" w:cs="Times New Roman"/>
-        </w:rPr>
+          <w:sz w:val="24"/>
+          <w:szCs w:val="24"/>
+        </w:rPr>
+      </w:pPr>
+      <w:r>
+        <w:rPr>
+          <w:rFonts w:ascii="Times New Roman" w:hAnsi="Times New Roman" w:cs="Times New Roman"/>
+          <w:noProof/>
+          <w:sz w:val="24"/>
+          <w:szCs w:val="24"/>
+        </w:rPr>
+        <w:lastRenderedPageBreak/>
         <w:drawing>
           <wp:inline distT="0" distB="0" distL="0" distR="0" wp14:anchorId="48A5A3ED" wp14:editId="7608B956">
             <wp:extent cx="5400040" cy="2631440"/>
@@ -2701,11 +3528,15 @@
         <w:jc w:val="both"/>
         <w:rPr>
           <w:rFonts w:ascii="Times New Roman" w:hAnsi="Times New Roman" w:cs="Times New Roman"/>
-        </w:rPr>
-      </w:pPr>
-      <w:r>
-        <w:rPr>
-          <w:rFonts w:ascii="Times New Roman" w:hAnsi="Times New Roman" w:cs="Times New Roman"/>
+          <w:sz w:val="24"/>
+          <w:szCs w:val="24"/>
+        </w:rPr>
+      </w:pPr>
+      <w:r>
+        <w:rPr>
+          <w:rFonts w:ascii="Times New Roman" w:hAnsi="Times New Roman" w:cs="Times New Roman"/>
+          <w:sz w:val="24"/>
+          <w:szCs w:val="24"/>
         </w:rPr>
         <w:t xml:space="preserve">Dentro del describe, se encabeza el titulo de la prueba y a la función donde se realiza, en el it se explica cual es la opción correcta y declaramos el constante resultado con la prueba y en el </w:t>
       </w:r>
@@ -2716,12 +3547,16 @@
           <w:bCs/>
           <w:i/>
           <w:iCs/>
+          <w:sz w:val="24"/>
+          <w:szCs w:val="24"/>
         </w:rPr>
         <w:t>expect</w:t>
       </w:r>
       <w:r>
         <w:rPr>
           <w:rFonts w:ascii="Times New Roman" w:hAnsi="Times New Roman" w:cs="Times New Roman"/>
+          <w:sz w:val="24"/>
+          <w:szCs w:val="24"/>
         </w:rPr>
         <w:t xml:space="preserve"> se especifica el resultado correcto.</w:t>
       </w:r>
@@ -2733,6 +3568,8 @@
         <w:jc w:val="both"/>
         <w:rPr>
           <w:rFonts w:ascii="Times New Roman" w:hAnsi="Times New Roman" w:cs="Times New Roman"/>
+          <w:sz w:val="24"/>
+          <w:szCs w:val="24"/>
         </w:rPr>
       </w:pPr>
     </w:p>
@@ -2743,13 +3580,17 @@
         <w:jc w:val="both"/>
         <w:rPr>
           <w:rFonts w:ascii="Times New Roman" w:hAnsi="Times New Roman" w:cs="Times New Roman"/>
-        </w:rPr>
-      </w:pPr>
-      <w:r>
-        <w:rPr>
-          <w:rFonts w:ascii="Times New Roman" w:hAnsi="Times New Roman" w:cs="Times New Roman"/>
-        </w:rPr>
-        <w:lastRenderedPageBreak/>
+          <w:sz w:val="24"/>
+          <w:szCs w:val="24"/>
+        </w:rPr>
+      </w:pPr>
+      <w:r>
+        <w:rPr>
+          <w:rFonts w:ascii="Times New Roman" w:hAnsi="Times New Roman" w:cs="Times New Roman"/>
+          <w:noProof/>
+          <w:sz w:val="24"/>
+          <w:szCs w:val="24"/>
+        </w:rPr>
         <w:drawing>
           <wp:inline distT="0" distB="0" distL="0" distR="0" wp14:anchorId="1E7C487C" wp14:editId="1E35AADC">
             <wp:extent cx="5356860" cy="2712720"/>
@@ -2801,6 +3642,8 @@
         <w:jc w:val="both"/>
         <w:rPr>
           <w:rFonts w:ascii="Times New Roman" w:hAnsi="Times New Roman" w:cs="Times New Roman"/>
+          <w:sz w:val="24"/>
+          <w:szCs w:val="24"/>
         </w:rPr>
       </w:pPr>
     </w:p>
@@ -2811,11 +3654,15 @@
         <w:jc w:val="both"/>
         <w:rPr>
           <w:rFonts w:ascii="Times New Roman" w:hAnsi="Times New Roman" w:cs="Times New Roman"/>
-        </w:rPr>
-      </w:pPr>
-      <w:r>
-        <w:rPr>
-          <w:rFonts w:ascii="Times New Roman" w:hAnsi="Times New Roman" w:cs="Times New Roman"/>
+          <w:sz w:val="24"/>
+          <w:szCs w:val="24"/>
+        </w:rPr>
+      </w:pPr>
+      <w:r>
+        <w:rPr>
+          <w:rFonts w:ascii="Times New Roman" w:hAnsi="Times New Roman" w:cs="Times New Roman"/>
+          <w:sz w:val="24"/>
+          <w:szCs w:val="24"/>
         </w:rPr>
         <w:t xml:space="preserve">Ahora abrimos la terminal e introducimos el comando </w:t>
       </w:r>
@@ -2824,12 +3671,16 @@
           <w:rFonts w:ascii="Times New Roman" w:hAnsi="Times New Roman" w:cs="Times New Roman"/>
           <w:i/>
           <w:iCs/>
+          <w:sz w:val="24"/>
+          <w:szCs w:val="24"/>
         </w:rPr>
         <w:t>npm test</w:t>
       </w:r>
       <w:r>
         <w:rPr>
           <w:rFonts w:ascii="Times New Roman" w:hAnsi="Times New Roman" w:cs="Times New Roman"/>
+          <w:sz w:val="24"/>
+          <w:szCs w:val="24"/>
         </w:rPr>
         <w:t xml:space="preserve">: </w:t>
       </w:r>
@@ -2841,28 +3692,18 @@
         <w:jc w:val="both"/>
         <w:rPr>
           <w:rFonts w:ascii="Times New Roman" w:hAnsi="Times New Roman" w:cs="Times New Roman"/>
-        </w:rPr>
-      </w:pPr>
-      <w:r>
-        <w:rPr>
-          <w:rFonts w:ascii="Times New Roman" w:hAnsi="Times New Roman" w:cs="Times New Roman"/>
-        </w:rPr>
-        <w:t>Así se vería</w:t>
-      </w:r>
-    </w:p>
-    <w:p>
-      <w:pPr>
-        <w:spacing w:line="360" w:lineRule="auto"/>
-        <w:ind w:firstLine="360"/>
-        <w:jc w:val="both"/>
-        <w:rPr>
-          <w:rFonts w:ascii="Times New Roman" w:hAnsi="Times New Roman" w:cs="Times New Roman"/>
-        </w:rPr>
-      </w:pPr>
-      <w:r>
-        <w:rPr>
-          <w:rFonts w:ascii="Times New Roman" w:hAnsi="Times New Roman" w:cs="Times New Roman"/>
-        </w:rPr>
+          <w:sz w:val="24"/>
+          <w:szCs w:val="24"/>
+        </w:rPr>
+      </w:pPr>
+      <w:r>
+        <w:rPr>
+          <w:rFonts w:ascii="Times New Roman" w:hAnsi="Times New Roman" w:cs="Times New Roman"/>
+          <w:noProof/>
+          <w:sz w:val="24"/>
+          <w:szCs w:val="24"/>
+        </w:rPr>
+        <w:lastRenderedPageBreak/>
         <w:drawing>
           <wp:inline distT="0" distB="0" distL="0" distR="0" wp14:anchorId="21573B78" wp14:editId="2A9120EB">
             <wp:extent cx="4465707" cy="3741744"/>
@@ -2902,14 +3743,160 @@
     </w:p>
     <w:p>
       <w:pPr>
+        <w:pStyle w:val="Prrafodelista"/>
+        <w:numPr>
+          <w:ilvl w:val="0"/>
+          <w:numId w:val="1"/>
+        </w:numPr>
         <w:spacing w:line="360" w:lineRule="auto"/>
         <w:jc w:val="both"/>
         <w:rPr>
           <w:rFonts w:ascii="Times New Roman" w:hAnsi="Times New Roman" w:cs="Times New Roman"/>
+          <w:b/>
+          <w:bCs/>
+          <w:sz w:val="24"/>
+          <w:szCs w:val="24"/>
+        </w:rPr>
+      </w:pPr>
+      <w:r>
+        <w:rPr>
+          <w:rFonts w:ascii="Times New Roman" w:hAnsi="Times New Roman" w:cs="Times New Roman"/>
+          <w:b/>
+          <w:bCs/>
+          <w:sz w:val="24"/>
+          <w:szCs w:val="24"/>
+        </w:rPr>
+        <w:t>Conclusiones</w:t>
+      </w:r>
+    </w:p>
+    <w:p>
+      <w:pPr>
+        <w:spacing w:line="360" w:lineRule="auto"/>
+        <w:ind w:firstLine="360"/>
+        <w:jc w:val="both"/>
+        <w:rPr>
+          <w:rFonts w:ascii="Times New Roman" w:hAnsi="Times New Roman" w:cs="Times New Roman"/>
+          <w:sz w:val="24"/>
+          <w:szCs w:val="24"/>
+        </w:rPr>
+      </w:pPr>
+      <w:r>
+        <w:rPr>
+          <w:rFonts w:ascii="Times New Roman" w:hAnsi="Times New Roman" w:cs="Times New Roman"/>
+          <w:sz w:val="24"/>
+          <w:szCs w:val="24"/>
+        </w:rPr>
+        <w:t xml:space="preserve">La mayor dificultad ha sido el planteamiento de la mecánica del juego en el lenguaje de JavaScript y los plazos de entrega. Aparte de ello, Cosmin experimentó diversos problemas al tener múltiples usuarios de git, por lo que sus </w:t>
+      </w:r>
+      <w:r>
+        <w:rPr>
+          <w:rFonts w:ascii="Times New Roman" w:hAnsi="Times New Roman" w:cs="Times New Roman"/>
+          <w:i/>
+          <w:iCs/>
+          <w:sz w:val="24"/>
+          <w:szCs w:val="24"/>
+        </w:rPr>
+        <w:t>commits</w:t>
+      </w:r>
+      <w:r>
+        <w:rPr>
+          <w:rFonts w:ascii="Times New Roman" w:hAnsi="Times New Roman" w:cs="Times New Roman"/>
+          <w:sz w:val="24"/>
+          <w:szCs w:val="24"/>
+        </w:rPr>
+        <w:t xml:space="preserve"> se retrasaron en la línea temporal del trabajo.</w:t>
+      </w:r>
+    </w:p>
+    <w:p>
+      <w:pPr>
+        <w:spacing w:line="360" w:lineRule="auto"/>
+        <w:ind w:firstLine="360"/>
+        <w:jc w:val="both"/>
+        <w:rPr>
+          <w:rFonts w:ascii="Times New Roman" w:hAnsi="Times New Roman" w:cs="Times New Roman"/>
+          <w:sz w:val="24"/>
+          <w:szCs w:val="24"/>
+        </w:rPr>
+      </w:pPr>
+      <w:r>
+        <w:rPr>
+          <w:rFonts w:ascii="Times New Roman" w:hAnsi="Times New Roman" w:cs="Times New Roman"/>
+          <w:sz w:val="24"/>
+          <w:szCs w:val="24"/>
+        </w:rPr>
+        <w:t xml:space="preserve">Como se ha comentado en el apartado 1, la división del trabajo ha sido exitosa ya que nos hemos intercambiado dudas y </w:t>
+      </w:r>
+      <w:r>
+        <w:rPr>
+          <w:rFonts w:ascii="Times New Roman" w:hAnsi="Times New Roman" w:cs="Times New Roman"/>
+          <w:sz w:val="24"/>
+          <w:szCs w:val="24"/>
+        </w:rPr>
+        <w:t>solucionados problemas</w:t>
+      </w:r>
+      <w:r>
+        <w:rPr>
+          <w:rFonts w:ascii="Times New Roman" w:hAnsi="Times New Roman" w:cs="Times New Roman"/>
+          <w:sz w:val="24"/>
+          <w:szCs w:val="24"/>
+        </w:rPr>
+        <w:t xml:space="preserve"> tanto dentro de nuestra delimitación como la ajena, en resumen, una relación simbiótica.</w:t>
+      </w:r>
+    </w:p>
+    <w:p>
+      <w:pPr>
+        <w:spacing w:line="360" w:lineRule="auto"/>
+        <w:ind w:firstLine="360"/>
+        <w:jc w:val="both"/>
+        <w:rPr>
+          <w:rFonts w:ascii="Times New Roman" w:hAnsi="Times New Roman" w:cs="Times New Roman"/>
+          <w:sz w:val="24"/>
+          <w:szCs w:val="24"/>
+        </w:rPr>
+      </w:pPr>
+      <w:r>
+        <w:rPr>
+          <w:rFonts w:ascii="Times New Roman" w:hAnsi="Times New Roman" w:cs="Times New Roman"/>
+          <w:sz w:val="24"/>
+          <w:szCs w:val="24"/>
+        </w:rPr>
+        <w:t>En cuanto a la implantación de herramientas de Git y GitHub, hemos comprobado su gran funcionalidad al compatibilizar nuestro trabajo en remoto. Tanto los plugins JsDoc, Mocha y Chai, son bastante intuitivos y prácticos.</w:t>
+      </w:r>
+    </w:p>
+    <w:p>
+      <w:pPr>
+        <w:spacing w:line="360" w:lineRule="auto"/>
+        <w:ind w:firstLine="360"/>
+        <w:jc w:val="both"/>
+        <w:rPr>
+          <w:rFonts w:ascii="Times New Roman" w:hAnsi="Times New Roman" w:cs="Times New Roman"/>
+          <w:sz w:val="24"/>
+          <w:szCs w:val="24"/>
+        </w:rPr>
+      </w:pPr>
+      <w:r>
+        <w:rPr>
+          <w:rFonts w:ascii="Times New Roman" w:hAnsi="Times New Roman" w:cs="Times New Roman"/>
+          <w:sz w:val="24"/>
+          <w:szCs w:val="24"/>
+        </w:rPr>
+        <w:t>En conclusión, se han trabajado las herramientas solicitadas y se han implementado de forma exitosa a pesar de que no se haya finalizado el trabajo en su totalidad.</w:t>
+      </w:r>
+    </w:p>
+    <w:p>
+      <w:pPr>
+        <w:spacing w:line="360" w:lineRule="auto"/>
+        <w:ind w:firstLine="360"/>
+        <w:jc w:val="both"/>
+        <w:rPr>
+          <w:rFonts w:ascii="Times New Roman" w:hAnsi="Times New Roman" w:cs="Times New Roman"/>
+          <w:sz w:val="24"/>
+          <w:szCs w:val="24"/>
         </w:rPr>
       </w:pPr>
     </w:p>
     <w:sectPr>
+      <w:footerReference w:type="default" r:id="rId17"/>
       <w:pgSz w:w="11906" w:h="16838"/>
       <w:pgMar w:top="1417" w:right="1701" w:bottom="1417" w:left="1701" w:header="708" w:footer="708" w:gutter="0"/>
       <w:pgNumType w:start="0"/>
@@ -2946,6 +3933,48 @@
 </w:endnotes>
 </file>
 
+<file path=word/footer1.xml><?xml version="1.0" encoding="utf-8"?>
+<w:ftr xmlns:wpc="http://schemas.microsoft.com/office/word/2010/wordprocessingCanvas" xmlns:cx="http://schemas.microsoft.com/office/drawing/2014/chartex" xmlns:cx1="http://schemas.microsoft.com/office/drawing/2015/9/8/chartex" xmlns:cx2="http://schemas.microsoft.com/office/drawing/2015/10/21/chartex" xmlns:cx3="http://schemas.microsoft.com/office/drawing/2016/5/9/chartex" xmlns:cx4="http://schemas.microsoft.com/office/drawing/2016/5/10/chartex" xmlns:cx5="http://schemas.microsoft.com/office/drawing/2016/5/11/chartex" xmlns:cx6="http://schemas.microsoft.com/office/drawing/2016/5/12/chartex" xmlns:cx7="http://schemas.microsoft.com/office/drawing/2016/5/13/chartex" xmlns:cx8="http://schemas.microsoft.com/office/drawing/2016/5/14/chartex" xmlns:mc="http://schemas.openxmlformats.org/markup-compatibility/2006" xmlns:aink="http://schemas.microsoft.com/office/drawing/2016/ink" xmlns:am3d="http://schemas.microsoft.com/office/drawing/2017/model3d" xmlns:o="urn:schemas-microsoft-com:office:office" xmlns:r="http://schemas.openxmlformats.org/officeDocument/2006/relationships" xmlns:m="http://schemas.openxmlformats.org/officeDocument/2006/math" xmlns:v="urn:schemas-microsoft-com:vml" xmlns:wp14="http://schemas.microsoft.com/office/word/2010/wordprocessingDrawing" xmlns:wp="http://schemas.openxmlformats.org/drawingml/2006/wordprocessingDrawing" xmlns:w10="urn:schemas-microsoft-com:office:word" xmlns:w="http://schemas.openxmlformats.org/wordprocessingml/2006/main" xmlns:w14="http://schemas.microsoft.com/office/word/2010/wordml" xmlns:w15="http://schemas.microsoft.com/office/word/2012/wordml" xmlns:w16cex="http://schemas.microsoft.com/office/word/2018/wordml/cex" xmlns:w16cid="http://schemas.microsoft.com/office/word/2016/wordml/cid" xmlns:w16="http://schemas.microsoft.com/office/word/2018/wordml" xmlns:w16sdtdh="http://schemas.microsoft.com/office/word/2020/wordml/sdtdatahash" xmlns:w16se="http://schemas.microsoft.com/office/word/2015/wordml/symex" xmlns:wpg="http://schemas.microsoft.com/office/word/2010/wordprocessingGroup" xmlns:wpi="http://schemas.microsoft.com/office/word/2010/wordprocessingInk" xmlns:wne="http://schemas.microsoft.com/office/word/2006/wordml" xmlns:wps="http://schemas.microsoft.com/office/word/2010/wordprocessingShape" mc:Ignorable="w14 w15 w16se w16cid w16 w16cex w16sdtdh wp14">
+  <w:sdt>
+    <w:sdtPr>
+      <w:id w:val="-580599699"/>
+      <w:docPartObj>
+        <w:docPartGallery w:val="Page Numbers (Bottom of Page)"/>
+        <w:docPartUnique/>
+      </w:docPartObj>
+    </w:sdtPr>
+    <w:sdtContent>
+      <w:p>
+        <w:pPr>
+          <w:pStyle w:val="Piedepgina"/>
+          <w:jc w:val="right"/>
+        </w:pPr>
+        <w:r>
+          <w:fldChar w:fldCharType="begin"/>
+        </w:r>
+        <w:r>
+          <w:instrText>PAGE   \* MERGEFORMAT</w:instrText>
+        </w:r>
+        <w:r>
+          <w:fldChar w:fldCharType="separate"/>
+        </w:r>
+        <w:r>
+          <w:t>2</w:t>
+        </w:r>
+        <w:r>
+          <w:fldChar w:fldCharType="end"/>
+        </w:r>
+      </w:p>
+    </w:sdtContent>
+  </w:sdt>
+  <w:p>
+    <w:pPr>
+      <w:pStyle w:val="Piedepgina"/>
+    </w:pPr>
+  </w:p>
+</w:ftr>
+</file>
+
 <file path=word/footnotes.xml><?xml version="1.0" encoding="utf-8"?>
 <w:footnotes xmlns:wpc="http://schemas.microsoft.com/office/word/2010/wordprocessingCanvas" xmlns:cx="http://schemas.microsoft.com/office/drawing/2014/chartex" xmlns:cx1="http://schemas.microsoft.com/office/drawing/2015/9/8/chartex" xmlns:cx2="http://schemas.microsoft.com/office/drawing/2015/10/21/chartex" xmlns:cx3="http://schemas.microsoft.com/office/drawing/2016/5/9/chartex" xmlns:cx4="http://schemas.microsoft.com/office/drawing/2016/5/10/chartex" xmlns:cx5="http://schemas.microsoft.com/office/drawing/2016/5/11/chartex" xmlns:cx6="http://schemas.microsoft.com/office/drawing/2016/5/12/chartex" xmlns:cx7="http://schemas.microsoft.com/office/drawing/2016/5/13/chartex" xmlns:cx8="http://schemas.microsoft.com/office/drawing/2016/5/14/chartex" xmlns:mc="http://schemas.openxmlformats.org/markup-compatibility/2006" xmlns:aink="http://schemas.microsoft.com/office/drawing/2016/ink" xmlns:am3d="http://schemas.microsoft.com/office/drawing/2017/model3d" xmlns:o="urn:schemas-microsoft-com:office:office" xmlns:r="http://schemas.openxmlformats.org/officeDocument/2006/relationships" xmlns:m="http://schemas.openxmlformats.org/officeDocument/2006/math" xmlns:v="urn:schemas-microsoft-com:vml" xmlns:wp14="http://schemas.microsoft.com/office/word/2010/wordprocessingDrawing" xmlns:wp="http://schemas.openxmlformats.org/drawingml/2006/wordprocessingDrawing" xmlns:w10="urn:schemas-microsoft-com:office:word" xmlns:w="http://schemas.openxmlformats.org/wordprocessingml/2006/main" xmlns:w14="http://schemas.microsoft.com/office/word/2010/wordml" xmlns:w15="http://schemas.microsoft.com/office/word/2012/wordml" xmlns:w16cex="http://schemas.microsoft.com/office/word/2018/wordml/cex" xmlns:w16cid="http://schemas.microsoft.com/office/word/2016/wordml/cid" xmlns:w16="http://schemas.microsoft.com/office/word/2018/wordml" xmlns:w16sdtdh="http://schemas.microsoft.com/office/word/2020/wordml/sdtdatahash" xmlns:w16se="http://schemas.microsoft.com/office/word/2015/wordml/symex" xmlns:wpg="http://schemas.microsoft.com/office/word/2010/wordprocessingGroup" xmlns:wpi="http://schemas.microsoft.com/office/word/2010/wordprocessingInk" xmlns:wne="http://schemas.microsoft.com/office/word/2006/wordml" xmlns:wps="http://schemas.microsoft.com/office/word/2010/wordprocessingShape" mc:Ignorable="w14 w15 w16se w16cid w16 w16cex w16sdtdh wp14">
   <w:footnote w:type="separator" w:id="-1">
@@ -2972,25 +4001,46 @@
     <w:p>
       <w:pPr>
         <w:pStyle w:val="Textonotapie"/>
+        <w:rPr>
+          <w:rFonts w:ascii="Times New Roman" w:hAnsi="Times New Roman" w:cs="Times New Roman"/>
+          <w:sz w:val="22"/>
+          <w:szCs w:val="22"/>
+        </w:rPr>
       </w:pPr>
       <w:r>
         <w:rPr>
           <w:rStyle w:val="Refdenotaalpie"/>
+          <w:rFonts w:ascii="Times New Roman" w:hAnsi="Times New Roman" w:cs="Times New Roman"/>
+          <w:sz w:val="22"/>
+          <w:szCs w:val="22"/>
         </w:rPr>
         <w:footnoteRef/>
       </w:r>
       <w:r>
+        <w:rPr>
+          <w:rFonts w:ascii="Times New Roman" w:hAnsi="Times New Roman" w:cs="Times New Roman"/>
+          <w:sz w:val="22"/>
+          <w:szCs w:val="22"/>
+        </w:rPr>
         <w:t xml:space="preserve"> </w:t>
       </w:r>
       <w:hyperlink r:id="rId1" w:history="1">
         <w:r>
           <w:rPr>
             <w:rStyle w:val="Hipervnculo"/>
+            <w:rFonts w:ascii="Times New Roman" w:hAnsi="Times New Roman" w:cs="Times New Roman"/>
+            <w:sz w:val="22"/>
+            <w:szCs w:val="22"/>
           </w:rPr>
           <w:t>https://www.klooid.com/blog/jsdoc-series-i-instalacion-y-configuracion/</w:t>
         </w:r>
       </w:hyperlink>
       <w:r>
+        <w:rPr>
+          <w:rFonts w:ascii="Times New Roman" w:hAnsi="Times New Roman" w:cs="Times New Roman"/>
+          <w:sz w:val="22"/>
+          <w:szCs w:val="22"/>
+        </w:rPr>
         <w:t xml:space="preserve"> </w:t>
       </w:r>
     </w:p>
@@ -2999,25 +4049,46 @@
     <w:p>
       <w:pPr>
         <w:pStyle w:val="Textonotapie"/>
+        <w:rPr>
+          <w:rFonts w:ascii="Times New Roman" w:hAnsi="Times New Roman" w:cs="Times New Roman"/>
+          <w:sz w:val="22"/>
+          <w:szCs w:val="22"/>
+        </w:rPr>
       </w:pPr>
       <w:r>
         <w:rPr>
           <w:rStyle w:val="Refdenotaalpie"/>
+          <w:rFonts w:ascii="Times New Roman" w:hAnsi="Times New Roman" w:cs="Times New Roman"/>
+          <w:sz w:val="22"/>
+          <w:szCs w:val="22"/>
         </w:rPr>
         <w:footnoteRef/>
       </w:r>
       <w:r>
+        <w:rPr>
+          <w:rFonts w:ascii="Times New Roman" w:hAnsi="Times New Roman" w:cs="Times New Roman"/>
+          <w:sz w:val="22"/>
+          <w:szCs w:val="22"/>
+        </w:rPr>
         <w:t xml:space="preserve"> </w:t>
       </w:r>
       <w:hyperlink r:id="rId2" w:history="1">
         <w:r>
           <w:rPr>
             <w:rStyle w:val="Hipervnculo"/>
+            <w:rFonts w:ascii="Times New Roman" w:hAnsi="Times New Roman" w:cs="Times New Roman"/>
+            <w:sz w:val="22"/>
+            <w:szCs w:val="22"/>
           </w:rPr>
           <w:t>https://www.npmjs.com/package/jsdoc</w:t>
         </w:r>
       </w:hyperlink>
       <w:r>
+        <w:rPr>
+          <w:rFonts w:ascii="Times New Roman" w:hAnsi="Times New Roman" w:cs="Times New Roman"/>
+          <w:sz w:val="22"/>
+          <w:szCs w:val="22"/>
+        </w:rPr>
         <w:t xml:space="preserve"> </w:t>
       </w:r>
     </w:p>
@@ -3026,25 +4097,46 @@
     <w:p>
       <w:pPr>
         <w:pStyle w:val="Textonotapie"/>
+        <w:rPr>
+          <w:rFonts w:ascii="Times New Roman" w:hAnsi="Times New Roman" w:cs="Times New Roman"/>
+          <w:sz w:val="22"/>
+          <w:szCs w:val="22"/>
+        </w:rPr>
       </w:pPr>
       <w:r>
         <w:rPr>
           <w:rStyle w:val="Refdenotaalpie"/>
+          <w:rFonts w:ascii="Times New Roman" w:hAnsi="Times New Roman" w:cs="Times New Roman"/>
+          <w:sz w:val="22"/>
+          <w:szCs w:val="22"/>
         </w:rPr>
         <w:footnoteRef/>
       </w:r>
       <w:r>
+        <w:rPr>
+          <w:rFonts w:ascii="Times New Roman" w:hAnsi="Times New Roman" w:cs="Times New Roman"/>
+          <w:sz w:val="22"/>
+          <w:szCs w:val="22"/>
+        </w:rPr>
         <w:t xml:space="preserve"> </w:t>
       </w:r>
       <w:hyperlink r:id="rId3" w:history="1">
         <w:r>
           <w:rPr>
             <w:rStyle w:val="Hipervnculo"/>
+            <w:rFonts w:ascii="Times New Roman" w:hAnsi="Times New Roman" w:cs="Times New Roman"/>
+            <w:sz w:val="22"/>
+            <w:szCs w:val="22"/>
           </w:rPr>
           <w:t>https://programmerclick.com/article/4123194090/</w:t>
         </w:r>
       </w:hyperlink>
       <w:r>
+        <w:rPr>
+          <w:rFonts w:ascii="Times New Roman" w:hAnsi="Times New Roman" w:cs="Times New Roman"/>
+          <w:sz w:val="22"/>
+          <w:szCs w:val="22"/>
+        </w:rPr>
         <w:t xml:space="preserve"> </w:t>
       </w:r>
     </w:p>
@@ -3053,16 +4145,43 @@
     <w:p>
       <w:pPr>
         <w:pStyle w:val="Textonotapie"/>
+        <w:rPr>
+          <w:rFonts w:ascii="Times New Roman" w:hAnsi="Times New Roman" w:cs="Times New Roman"/>
+          <w:sz w:val="22"/>
+          <w:szCs w:val="22"/>
+        </w:rPr>
       </w:pPr>
       <w:r>
         <w:rPr>
           <w:rStyle w:val="Refdenotaalpie"/>
+          <w:rFonts w:ascii="Times New Roman" w:hAnsi="Times New Roman" w:cs="Times New Roman"/>
+          <w:sz w:val="22"/>
+          <w:szCs w:val="22"/>
         </w:rPr>
         <w:footnoteRef/>
       </w:r>
       <w:r>
-        <w:t xml:space="preserve"> Importante que la terminal sea en el documento donde tengamos el package.json</w:t>
-      </w:r>
+        <w:rPr>
+          <w:rFonts w:ascii="Times New Roman" w:hAnsi="Times New Roman" w:cs="Times New Roman"/>
+          <w:sz w:val="22"/>
+          <w:szCs w:val="22"/>
+        </w:rPr>
+        <w:t xml:space="preserve"> Importante que la terminal sea en el documento donde tengamos el </w:t>
+      </w:r>
+      <w:proofErr w:type="gramStart"/>
+      <w:r>
+        <w:rPr>
+          <w:rFonts w:ascii="Times New Roman" w:hAnsi="Times New Roman" w:cs="Times New Roman"/>
+          <w:b/>
+          <w:bCs/>
+          <w:i/>
+          <w:iCs/>
+          <w:sz w:val="22"/>
+          <w:szCs w:val="22"/>
+        </w:rPr>
+        <w:t>package.json</w:t>
+      </w:r>
+      <w:proofErr w:type="gramEnd"/>
     </w:p>
   </w:footnote>
   <w:footnote w:id="5">
@@ -3072,20 +4191,44 @@
         <w:jc w:val="both"/>
         <w:rPr>
           <w:rFonts w:ascii="Times New Roman" w:hAnsi="Times New Roman" w:cs="Times New Roman"/>
+          <w:sz w:val="22"/>
+          <w:szCs w:val="22"/>
         </w:rPr>
       </w:pPr>
       <w:r>
         <w:rPr>
           <w:rStyle w:val="Refdenotaalpie"/>
           <w:rFonts w:ascii="Times New Roman" w:hAnsi="Times New Roman" w:cs="Times New Roman"/>
+          <w:sz w:val="22"/>
+          <w:szCs w:val="22"/>
         </w:rPr>
         <w:footnoteRef/>
       </w:r>
       <w:r>
         <w:rPr>
           <w:rFonts w:ascii="Times New Roman" w:hAnsi="Times New Roman" w:cs="Times New Roman"/>
-        </w:rPr>
-        <w:t xml:space="preserve"> Importante: por tema de haber insertado el mocha en dependencias del fichero JsDoc, tendrá que estar la carpeta test dentro de ella</w:t>
+          <w:sz w:val="22"/>
+          <w:szCs w:val="22"/>
+        </w:rPr>
+        <w:t xml:space="preserve"> Importante: por tema de haber insertado </w:t>
+      </w:r>
+      <w:proofErr w:type="gramStart"/>
+      <w:r>
+        <w:rPr>
+          <w:rFonts w:ascii="Times New Roman" w:hAnsi="Times New Roman" w:cs="Times New Roman"/>
+          <w:sz w:val="22"/>
+          <w:szCs w:val="22"/>
+        </w:rPr>
+        <w:t>el mocha</w:t>
+      </w:r>
+      <w:proofErr w:type="gramEnd"/>
+      <w:r>
+        <w:rPr>
+          <w:rFonts w:ascii="Times New Roman" w:hAnsi="Times New Roman" w:cs="Times New Roman"/>
+          <w:sz w:val="22"/>
+          <w:szCs w:val="22"/>
+        </w:rPr>
+        <w:t xml:space="preserve"> en dependencias del fichero JsDoc, tendrá que estar la carpeta test dentro de ella</w:t>
       </w:r>
     </w:p>
   </w:footnote>
@@ -3102,18 +4245,24 @@
         <w:rPr>
           <w:rStyle w:val="Refdenotaalpie"/>
           <w:rFonts w:ascii="Times New Roman" w:hAnsi="Times New Roman" w:cs="Times New Roman"/>
+          <w:sz w:val="22"/>
+          <w:szCs w:val="22"/>
         </w:rPr>
         <w:footnoteRef/>
       </w:r>
       <w:r>
         <w:rPr>
           <w:rFonts w:ascii="Times New Roman" w:hAnsi="Times New Roman" w:cs="Times New Roman"/>
+          <w:sz w:val="22"/>
+          <w:szCs w:val="22"/>
         </w:rPr>
         <w:t xml:space="preserve"> No se aportan pruebas gráficas porque se ha copiado el código y se ha puesto la clase de forma que pueda ser importada</w:t>
       </w:r>
       <w:r>
         <w:rPr>
           <w:rFonts w:ascii="Times New Roman" w:hAnsi="Times New Roman" w:cs="Times New Roman"/>
+          <w:sz w:val="22"/>
+          <w:szCs w:val="22"/>
         </w:rPr>
         <w:t>, salvo que se ha añadido un return true para comprobar su funcionamiento</w:t>
       </w:r>
@@ -3125,6 +4274,95 @@
 <file path=word/numbering.xml><?xml version="1.0" encoding="utf-8"?>
 <w:numbering xmlns:wpc="http://schemas.microsoft.com/office/word/2010/wordprocessingCanvas" xmlns:cx="http://schemas.microsoft.com/office/drawing/2014/chartex" xmlns:cx1="http://schemas.microsoft.com/office/drawing/2015/9/8/chartex" xmlns:cx2="http://schemas.microsoft.com/office/drawing/2015/10/21/chartex" xmlns:cx3="http://schemas.microsoft.com/office/drawing/2016/5/9/chartex" xmlns:cx4="http://schemas.microsoft.com/office/drawing/2016/5/10/chartex" xmlns:cx5="http://schemas.microsoft.com/office/drawing/2016/5/11/chartex" xmlns:cx6="http://schemas.microsoft.com/office/drawing/2016/5/12/chartex" xmlns:cx7="http://schemas.microsoft.com/office/drawing/2016/5/13/chartex" xmlns:cx8="http://schemas.microsoft.com/office/drawing/2016/5/14/chartex" xmlns:mc="http://schemas.openxmlformats.org/markup-compatibility/2006" xmlns:aink="http://schemas.microsoft.com/office/drawing/2016/ink" xmlns:am3d="http://schemas.microsoft.com/office/drawing/2017/model3d" xmlns:o="urn:schemas-microsoft-com:office:office" xmlns:r="http://schemas.openxmlformats.org/officeDocument/2006/relationships" xmlns:m="http://schemas.openxmlformats.org/officeDocument/2006/math" xmlns:v="urn:schemas-microsoft-com:vml" xmlns:wp14="http://schemas.microsoft.com/office/word/2010/wordprocessingDrawing" xmlns:wp="http://schemas.openxmlformats.org/drawingml/2006/wordprocessingDrawing" xmlns:w10="urn:schemas-microsoft-com:office:word" xmlns:w="http://schemas.openxmlformats.org/wordprocessingml/2006/main" xmlns:w14="http://schemas.microsoft.com/office/word/2010/wordml" xmlns:w15="http://schemas.microsoft.com/office/word/2012/wordml" xmlns:w16cex="http://schemas.microsoft.com/office/word/2018/wordml/cex" xmlns:w16cid="http://schemas.microsoft.com/office/word/2016/wordml/cid" xmlns:w16="http://schemas.microsoft.com/office/word/2018/wordml" xmlns:w16sdtdh="http://schemas.microsoft.com/office/word/2020/wordml/sdtdatahash" xmlns:w16se="http://schemas.microsoft.com/office/word/2015/wordml/symex" xmlns:wpg="http://schemas.microsoft.com/office/word/2010/wordprocessingGroup" xmlns:wpi="http://schemas.microsoft.com/office/word/2010/wordprocessingInk" xmlns:wne="http://schemas.microsoft.com/office/word/2006/wordml" xmlns:wps="http://schemas.microsoft.com/office/word/2010/wordprocessingShape" mc:Ignorable="w14 w15 w16se w16cid w16 w16cex w16sdtdh wp14">
   <w:abstractNum w:abstractNumId="0" w15:restartNumberingAfterBreak="0">
+    <w:nsid w:val="310E197A"/>
+    <w:multiLevelType w:val="hybridMultilevel"/>
+    <w:tmpl w:val="2DD6DB30"/>
+    <w:lvl w:ilvl="0" w:tplc="0C0A000F">
+      <w:start w:val="1"/>
+      <w:numFmt w:val="decimal"/>
+      <w:lvlText w:val="%1."/>
+      <w:lvlJc w:val="left"/>
+      <w:pPr>
+        <w:ind w:left="720" w:hanging="360"/>
+      </w:pPr>
+      <w:rPr>
+        <w:rFonts w:hint="default"/>
+      </w:rPr>
+    </w:lvl>
+    <w:lvl w:ilvl="1" w:tplc="0C0A0019" w:tentative="1">
+      <w:start w:val="1"/>
+      <w:numFmt w:val="lowerLetter"/>
+      <w:lvlText w:val="%2."/>
+      <w:lvlJc w:val="left"/>
+      <w:pPr>
+        <w:ind w:left="1440" w:hanging="360"/>
+      </w:pPr>
+    </w:lvl>
+    <w:lvl w:ilvl="2" w:tplc="0C0A001B" w:tentative="1">
+      <w:start w:val="1"/>
+      <w:numFmt w:val="lowerRoman"/>
+      <w:lvlText w:val="%3."/>
+      <w:lvlJc w:val="right"/>
+      <w:pPr>
+        <w:ind w:left="2160" w:hanging="180"/>
+      </w:pPr>
+    </w:lvl>
+    <w:lvl w:ilvl="3" w:tplc="0C0A000F" w:tentative="1">
+      <w:start w:val="1"/>
+      <w:numFmt w:val="decimal"/>
+      <w:lvlText w:val="%4."/>
+      <w:lvlJc w:val="left"/>
+      <w:pPr>
+        <w:ind w:left="2880" w:hanging="360"/>
+      </w:pPr>
+    </w:lvl>
+    <w:lvl w:ilvl="4" w:tplc="0C0A0019" w:tentative="1">
+      <w:start w:val="1"/>
+      <w:numFmt w:val="lowerLetter"/>
+      <w:lvlText w:val="%5."/>
+      <w:lvlJc w:val="left"/>
+      <w:pPr>
+        <w:ind w:left="3600" w:hanging="360"/>
+      </w:pPr>
+    </w:lvl>
+    <w:lvl w:ilvl="5" w:tplc="0C0A001B" w:tentative="1">
+      <w:start w:val="1"/>
+      <w:numFmt w:val="lowerRoman"/>
+      <w:lvlText w:val="%6."/>
+      <w:lvlJc w:val="right"/>
+      <w:pPr>
+        <w:ind w:left="4320" w:hanging="180"/>
+      </w:pPr>
+    </w:lvl>
+    <w:lvl w:ilvl="6" w:tplc="0C0A000F" w:tentative="1">
+      <w:start w:val="1"/>
+      <w:numFmt w:val="decimal"/>
+      <w:lvlText w:val="%7."/>
+      <w:lvlJc w:val="left"/>
+      <w:pPr>
+        <w:ind w:left="5040" w:hanging="360"/>
+      </w:pPr>
+    </w:lvl>
+    <w:lvl w:ilvl="7" w:tplc="0C0A0019" w:tentative="1">
+      <w:start w:val="1"/>
+      <w:numFmt w:val="lowerLetter"/>
+      <w:lvlText w:val="%8."/>
+      <w:lvlJc w:val="left"/>
+      <w:pPr>
+        <w:ind w:left="5760" w:hanging="360"/>
+      </w:pPr>
+    </w:lvl>
+    <w:lvl w:ilvl="8" w:tplc="0C0A001B" w:tentative="1">
+      <w:start w:val="1"/>
+      <w:numFmt w:val="lowerRoman"/>
+      <w:lvlText w:val="%9."/>
+      <w:lvlJc w:val="right"/>
+      <w:pPr>
+        <w:ind w:left="6480" w:hanging="180"/>
+      </w:pPr>
+    </w:lvl>
+  </w:abstractNum>
+  <w:abstractNum w:abstractNumId="1" w15:restartNumberingAfterBreak="0">
     <w:nsid w:val="62E0658F"/>
     <w:multiLevelType w:val="hybridMultilevel"/>
     <w:tmpl w:val="FA8208C2"/>
@@ -3237,7 +4475,7 @@
       </w:rPr>
     </w:lvl>
   </w:abstractNum>
-  <w:abstractNum w:abstractNumId="1" w15:restartNumberingAfterBreak="0">
+  <w:abstractNum w:abstractNumId="2" w15:restartNumberingAfterBreak="0">
     <w:nsid w:val="6E1975BA"/>
     <w:multiLevelType w:val="multilevel"/>
     <w:tmpl w:val="E36899A2"/>
@@ -3359,9 +4597,12 @@
     </w:lvl>
   </w:abstractNum>
   <w:num w:numId="1">
+    <w:abstractNumId w:val="2"/>
+  </w:num>
+  <w:num w:numId="2">
     <w:abstractNumId w:val="1"/>
   </w:num>
-  <w:num w:numId="2">
+  <w:num w:numId="3">
     <w:abstractNumId w:val="0"/>
   </w:num>
 </w:numbering>
@@ -3891,6 +5132,50 @@
       <w:lang w:eastAsia="es-ES"/>
     </w:rPr>
   </w:style>
+  <w:style w:type="paragraph" w:styleId="Encabezado">
+    <w:name w:val="header"/>
+    <w:basedOn w:val="Normal"/>
+    <w:link w:val="EncabezadoCar"/>
+    <w:uiPriority w:val="99"/>
+    <w:unhideWhenUsed/>
+    <w:rsid w:val="009106A8"/>
+    <w:pPr>
+      <w:tabs>
+        <w:tab w:val="center" w:pos="4252"/>
+        <w:tab w:val="right" w:pos="8504"/>
+      </w:tabs>
+      <w:spacing w:after="0" w:line="240" w:lineRule="auto"/>
+    </w:pPr>
+  </w:style>
+  <w:style w:type="character" w:customStyle="1" w:styleId="EncabezadoCar">
+    <w:name w:val="Encabezado Car"/>
+    <w:basedOn w:val="Fuentedeprrafopredeter"/>
+    <w:link w:val="Encabezado"/>
+    <w:uiPriority w:val="99"/>
+    <w:rsid w:val="009106A8"/>
+  </w:style>
+  <w:style w:type="paragraph" w:styleId="Piedepgina">
+    <w:name w:val="footer"/>
+    <w:basedOn w:val="Normal"/>
+    <w:link w:val="PiedepginaCar"/>
+    <w:uiPriority w:val="99"/>
+    <w:unhideWhenUsed/>
+    <w:rsid w:val="009106A8"/>
+    <w:pPr>
+      <w:tabs>
+        <w:tab w:val="center" w:pos="4252"/>
+        <w:tab w:val="right" w:pos="8504"/>
+      </w:tabs>
+      <w:spacing w:after="0" w:line="240" w:lineRule="auto"/>
+    </w:pPr>
+  </w:style>
+  <w:style w:type="character" w:customStyle="1" w:styleId="PiedepginaCar">
+    <w:name w:val="Pie de página Car"/>
+    <w:basedOn w:val="Fuentedeprrafopredeter"/>
+    <w:link w:val="Piedepgina"/>
+    <w:uiPriority w:val="99"/>
+    <w:rsid w:val="009106A8"/>
+  </w:style>
 </w:styles>
 </file>
 

</xml_diff>